<commit_message>
Wong - Fairy spritesheet, plus updated task list
</commit_message>
<xml_diff>
--- a/TaskList.docx
+++ b/TaskList.docx
@@ -371,12 +371,15 @@
           <w:numId w:val="1"/>
         </w:numPr>
         <w:rPr>
-          <w:color w:val="FF0000"/>
-          <w:highlight w:val="black"/>
-        </w:rPr>
-      </w:pPr>
-      <w:r>
-        <w:rPr>
+          <w:strike/>
+          <w:color w:val="FF0000"/>
+          <w:highlight w:val="black"/>
+        </w:rPr>
+      </w:pPr>
+      <w:bookmarkStart w:id="0" w:name="_GoBack"/>
+      <w:r>
+        <w:rPr>
+          <w:strike/>
           <w:color w:val="FF0000"/>
           <w:highlight w:val="black"/>
         </w:rPr>
@@ -391,18 +394,21 @@
           <w:numId w:val="1"/>
         </w:numPr>
         <w:rPr>
-          <w:color w:val="FF0000"/>
-          <w:highlight w:val="black"/>
-        </w:rPr>
-      </w:pPr>
-      <w:r>
-        <w:rPr>
+          <w:strike/>
+          <w:color w:val="FF0000"/>
+          <w:highlight w:val="black"/>
+        </w:rPr>
+      </w:pPr>
+      <w:r>
+        <w:rPr>
+          <w:strike/>
           <w:color w:val="FF0000"/>
           <w:highlight w:val="black"/>
         </w:rPr>
         <w:t>Movement</w:t>
       </w:r>
     </w:p>
+    <w:bookmarkEnd w:id="0"/>
     <w:p>
       <w:pPr>
         <w:pStyle w:val="ListParagraph"/>
@@ -529,6 +535,7 @@
           <w:numId w:val="1"/>
         </w:numPr>
         <w:rPr>
+          <w:strike/>
           <w:color w:val="00B0F0"/>
           <w:highlight w:val="black"/>
         </w:rPr>
@@ -536,6 +543,7 @@
       <w:proofErr w:type="spellStart"/>
       <w:r>
         <w:rPr>
+          <w:strike/>
           <w:color w:val="00B0F0"/>
           <w:highlight w:val="black"/>
         </w:rPr>
@@ -544,6 +552,7 @@
       <w:proofErr w:type="spellEnd"/>
       <w:r>
         <w:rPr>
+          <w:strike/>
           <w:color w:val="00B0F0"/>
           <w:highlight w:val="black"/>
         </w:rPr>
@@ -558,6 +567,7 @@
           <w:numId w:val="1"/>
         </w:numPr>
         <w:rPr>
+          <w:strike/>
           <w:color w:val="FFC000"/>
           <w:highlight w:val="black"/>
         </w:rPr>
@@ -565,6 +575,7 @@
       <w:proofErr w:type="spellStart"/>
       <w:r>
         <w:rPr>
+          <w:strike/>
           <w:color w:val="FFC000"/>
           <w:highlight w:val="black"/>
         </w:rPr>
@@ -573,6 +584,7 @@
       <w:proofErr w:type="spellEnd"/>
       <w:r>
         <w:rPr>
+          <w:strike/>
           <w:color w:val="FFC000"/>
           <w:highlight w:val="black"/>
         </w:rPr>
@@ -676,12 +688,14 @@
           <w:numId w:val="1"/>
         </w:numPr>
         <w:rPr>
-          <w:color w:val="FF0000"/>
-          <w:highlight w:val="black"/>
-        </w:rPr>
-      </w:pPr>
-      <w:r>
-        <w:rPr>
+          <w:strike/>
+          <w:color w:val="FF0000"/>
+          <w:highlight w:val="black"/>
+        </w:rPr>
+      </w:pPr>
+      <w:r>
+        <w:rPr>
+          <w:strike/>
           <w:color w:val="FF0000"/>
           <w:highlight w:val="black"/>
         </w:rPr>
@@ -696,12 +710,14 @@
           <w:numId w:val="1"/>
         </w:numPr>
         <w:rPr>
-          <w:color w:val="FF0000"/>
-          <w:highlight w:val="black"/>
-        </w:rPr>
-      </w:pPr>
-      <w:r>
-        <w:rPr>
+          <w:strike/>
+          <w:color w:val="FF0000"/>
+          <w:highlight w:val="black"/>
+        </w:rPr>
+      </w:pPr>
+      <w:r>
+        <w:rPr>
+          <w:strike/>
           <w:color w:val="FF0000"/>
           <w:highlight w:val="black"/>
         </w:rPr>
@@ -796,6 +812,7 @@
           <w:numId w:val="1"/>
         </w:numPr>
         <w:rPr>
+          <w:strike/>
           <w:color w:val="FF0000"/>
           <w:highlight w:val="black"/>
         </w:rPr>
@@ -803,6 +820,7 @@
       <w:proofErr w:type="spellStart"/>
       <w:r>
         <w:rPr>
+          <w:strike/>
           <w:color w:val="FF0000"/>
           <w:highlight w:val="black"/>
         </w:rPr>
@@ -811,6 +829,7 @@
       <w:proofErr w:type="spellEnd"/>
       <w:r>
         <w:rPr>
+          <w:strike/>
           <w:color w:val="FF0000"/>
           <w:highlight w:val="black"/>
         </w:rPr>
@@ -925,6 +944,7 @@
           <w:numId w:val="1"/>
         </w:numPr>
         <w:rPr>
+          <w:strike/>
           <w:color w:val="FF0000"/>
           <w:highlight w:val="black"/>
         </w:rPr>
@@ -932,6 +952,7 @@
       <w:proofErr w:type="spellStart"/>
       <w:r>
         <w:rPr>
+          <w:strike/>
           <w:color w:val="FF0000"/>
           <w:highlight w:val="black"/>
         </w:rPr>
@@ -940,6 +961,7 @@
       <w:proofErr w:type="spellEnd"/>
       <w:r>
         <w:rPr>
+          <w:strike/>
           <w:color w:val="FF0000"/>
           <w:highlight w:val="black"/>
         </w:rPr>
@@ -3234,14 +3256,12 @@
           <w:i/>
         </w:rPr>
       </w:pPr>
-      <w:bookmarkStart w:id="0" w:name="_GoBack"/>
       <w:r>
         <w:rPr>
           <w:i/>
         </w:rPr>
         <w:t>Pause (?)</w:t>
       </w:r>
-      <w:bookmarkEnd w:id="0"/>
     </w:p>
     <w:sectPr>
       <w:type w:val="continuous"/>
@@ -4214,7 +4234,7 @@
 </file>
 
 <file path=customXml/itemProps1.xml><?xml version="1.0" encoding="utf-8"?>
-<ds:datastoreItem xmlns:ds="http://schemas.openxmlformats.org/officeDocument/2006/customXml" ds:itemID="{1AAC285E-4F09-4DB5-B1C6-45904C094A22}">
+<ds:datastoreItem xmlns:ds="http://schemas.openxmlformats.org/officeDocument/2006/customXml" ds:itemID="{C2E45F5C-44B4-4D5A-9FA1-6AB73E60F3AC}">
   <ds:schemaRefs>
     <ds:schemaRef ds:uri="http://schemas.openxmlformats.org/officeDocument/2006/bibliography"/>
   </ds:schemaRefs>

</xml_diff>

<commit_message>
Wong - Bomb character art draft with updated task list
</commit_message>
<xml_diff>
--- a/TaskList.docx
+++ b/TaskList.docx
@@ -311,12 +311,14 @@
           <w:numId w:val="1"/>
         </w:numPr>
         <w:rPr>
-          <w:color w:val="FF0000"/>
-          <w:highlight w:val="black"/>
-        </w:rPr>
-      </w:pPr>
-      <w:r>
-        <w:rPr>
+          <w:strike/>
+          <w:color w:val="FF0000"/>
+          <w:highlight w:val="black"/>
+        </w:rPr>
+      </w:pPr>
+      <w:r>
+        <w:rPr>
+          <w:strike/>
           <w:color w:val="FF0000"/>
           <w:highlight w:val="black"/>
         </w:rPr>
@@ -331,12 +333,14 @@
           <w:numId w:val="1"/>
         </w:numPr>
         <w:rPr>
-          <w:color w:val="FF0000"/>
-          <w:highlight w:val="black"/>
-        </w:rPr>
-      </w:pPr>
-      <w:r>
-        <w:rPr>
+          <w:strike/>
+          <w:color w:val="FF0000"/>
+          <w:highlight w:val="black"/>
+        </w:rPr>
+      </w:pPr>
+      <w:r>
+        <w:rPr>
+          <w:strike/>
           <w:color w:val="FF0000"/>
           <w:highlight w:val="black"/>
         </w:rPr>
@@ -376,269 +380,269 @@
           <w:highlight w:val="black"/>
         </w:rPr>
       </w:pPr>
+      <w:r>
+        <w:rPr>
+          <w:strike/>
+          <w:color w:val="FF0000"/>
+          <w:highlight w:val="black"/>
+        </w:rPr>
+        <w:t>Fairy character</w:t>
+      </w:r>
+    </w:p>
+    <w:p>
+      <w:pPr>
+        <w:pStyle w:val="ListParagraph"/>
+        <w:numPr>
+          <w:ilvl w:val="2"/>
+          <w:numId w:val="1"/>
+        </w:numPr>
+        <w:rPr>
+          <w:strike/>
+          <w:color w:val="FF0000"/>
+          <w:highlight w:val="black"/>
+        </w:rPr>
+      </w:pPr>
+      <w:r>
+        <w:rPr>
+          <w:strike/>
+          <w:color w:val="FF0000"/>
+          <w:highlight w:val="black"/>
+        </w:rPr>
+        <w:t>Movement</w:t>
+      </w:r>
+    </w:p>
+    <w:p>
+      <w:pPr>
+        <w:pStyle w:val="ListParagraph"/>
+        <w:numPr>
+          <w:ilvl w:val="2"/>
+          <w:numId w:val="1"/>
+        </w:numPr>
+        <w:rPr>
+          <w:color w:val="00B0F0"/>
+          <w:highlight w:val="black"/>
+        </w:rPr>
+      </w:pPr>
+      <w:r>
+        <w:rPr>
+          <w:color w:val="00B0F0"/>
+          <w:highlight w:val="black"/>
+        </w:rPr>
+        <w:t>Dead state</w:t>
+      </w:r>
+    </w:p>
+    <w:p>
+      <w:pPr>
+        <w:pStyle w:val="ListParagraph"/>
+        <w:numPr>
+          <w:ilvl w:val="1"/>
+          <w:numId w:val="1"/>
+        </w:numPr>
+        <w:rPr>
+          <w:color w:val="00B0F0"/>
+          <w:highlight w:val="black"/>
+        </w:rPr>
+      </w:pPr>
+      <w:r>
+        <w:rPr>
+          <w:color w:val="00B0F0"/>
+          <w:highlight w:val="black"/>
+        </w:rPr>
+        <w:t>Bomb NPC</w:t>
+      </w:r>
+    </w:p>
+    <w:p>
+      <w:pPr>
+        <w:pStyle w:val="ListParagraph"/>
+        <w:numPr>
+          <w:ilvl w:val="1"/>
+          <w:numId w:val="1"/>
+        </w:numPr>
+        <w:rPr>
+          <w:color w:val="00B0F0"/>
+          <w:highlight w:val="black"/>
+        </w:rPr>
+      </w:pPr>
+      <w:r>
+        <w:rPr>
+          <w:color w:val="00B0F0"/>
+          <w:highlight w:val="black"/>
+        </w:rPr>
+        <w:t>Fairy NPC</w:t>
+      </w:r>
+    </w:p>
+    <w:p>
+      <w:pPr>
+        <w:pStyle w:val="ListParagraph"/>
+        <w:numPr>
+          <w:ilvl w:val="1"/>
+          <w:numId w:val="1"/>
+        </w:numPr>
+        <w:rPr>
+          <w:color w:val="00B0F0"/>
+          <w:highlight w:val="black"/>
+        </w:rPr>
+      </w:pPr>
+      <w:proofErr w:type="spellStart"/>
+      <w:r>
+        <w:rPr>
+          <w:color w:val="00B0F0"/>
+          <w:highlight w:val="black"/>
+        </w:rPr>
+        <w:t>Florel</w:t>
+      </w:r>
+      <w:proofErr w:type="spellEnd"/>
+      <w:r>
+        <w:rPr>
+          <w:color w:val="00B0F0"/>
+          <w:highlight w:val="black"/>
+        </w:rPr>
+        <w:t xml:space="preserve"> NPC</w:t>
+      </w:r>
+    </w:p>
+    <w:p>
+      <w:pPr>
+        <w:pStyle w:val="ListParagraph"/>
+        <w:numPr>
+          <w:ilvl w:val="1"/>
+          <w:numId w:val="1"/>
+        </w:numPr>
+        <w:rPr>
+          <w:color w:val="FFC000"/>
+          <w:highlight w:val="black"/>
+        </w:rPr>
+      </w:pPr>
+      <w:proofErr w:type="spellStart"/>
+      <w:r>
+        <w:rPr>
+          <w:color w:val="FFC000"/>
+          <w:highlight w:val="black"/>
+        </w:rPr>
+        <w:t>Florel</w:t>
+      </w:r>
+      <w:proofErr w:type="spellEnd"/>
+      <w:r>
+        <w:rPr>
+          <w:color w:val="FFC000"/>
+          <w:highlight w:val="black"/>
+        </w:rPr>
+        <w:t xml:space="preserve"> Enemy</w:t>
+      </w:r>
+    </w:p>
+    <w:p>
+      <w:pPr>
+        <w:pStyle w:val="ListParagraph"/>
+        <w:numPr>
+          <w:ilvl w:val="1"/>
+          <w:numId w:val="1"/>
+        </w:numPr>
+        <w:rPr>
+          <w:strike/>
+          <w:color w:val="00B0F0"/>
+          <w:highlight w:val="black"/>
+        </w:rPr>
+      </w:pPr>
+      <w:proofErr w:type="spellStart"/>
+      <w:r>
+        <w:rPr>
+          <w:strike/>
+          <w:color w:val="00B0F0"/>
+          <w:highlight w:val="black"/>
+        </w:rPr>
+        <w:t>Driplet</w:t>
+      </w:r>
+      <w:proofErr w:type="spellEnd"/>
+      <w:r>
+        <w:rPr>
+          <w:strike/>
+          <w:color w:val="00B0F0"/>
+          <w:highlight w:val="black"/>
+        </w:rPr>
+        <w:t xml:space="preserve"> NPC</w:t>
+      </w:r>
+    </w:p>
+    <w:p>
+      <w:pPr>
+        <w:pStyle w:val="ListParagraph"/>
+        <w:numPr>
+          <w:ilvl w:val="1"/>
+          <w:numId w:val="1"/>
+        </w:numPr>
+        <w:rPr>
+          <w:strike/>
+          <w:color w:val="FFC000"/>
+          <w:highlight w:val="black"/>
+        </w:rPr>
+      </w:pPr>
+      <w:proofErr w:type="spellStart"/>
+      <w:r>
+        <w:rPr>
+          <w:strike/>
+          <w:color w:val="FFC000"/>
+          <w:highlight w:val="black"/>
+        </w:rPr>
+        <w:t>Driplet</w:t>
+      </w:r>
+      <w:proofErr w:type="spellEnd"/>
+      <w:r>
+        <w:rPr>
+          <w:strike/>
+          <w:color w:val="FFC000"/>
+          <w:highlight w:val="black"/>
+        </w:rPr>
+        <w:t xml:space="preserve"> Enemy</w:t>
+      </w:r>
+    </w:p>
+    <w:p>
+      <w:pPr>
+        <w:pStyle w:val="ListParagraph"/>
+        <w:numPr>
+          <w:ilvl w:val="1"/>
+          <w:numId w:val="1"/>
+        </w:numPr>
+        <w:rPr>
+          <w:color w:val="00B0F0"/>
+          <w:highlight w:val="black"/>
+        </w:rPr>
+      </w:pPr>
+      <w:r>
+        <w:rPr>
+          <w:color w:val="00B0F0"/>
+          <w:highlight w:val="black"/>
+        </w:rPr>
+        <w:t>Lily the Lilac</w:t>
+      </w:r>
+    </w:p>
+    <w:p>
+      <w:pPr>
+        <w:pStyle w:val="ListParagraph"/>
+        <w:numPr>
+          <w:ilvl w:val="1"/>
+          <w:numId w:val="1"/>
+        </w:numPr>
+        <w:rPr>
+          <w:color w:val="00B0F0"/>
+          <w:highlight w:val="black"/>
+        </w:rPr>
+      </w:pPr>
+      <w:proofErr w:type="spellStart"/>
+      <w:r>
+        <w:rPr>
+          <w:color w:val="00B0F0"/>
+          <w:highlight w:val="black"/>
+        </w:rPr>
+        <w:t>Sharky</w:t>
+      </w:r>
+      <w:proofErr w:type="spellEnd"/>
+      <w:r>
+        <w:rPr>
+          <w:color w:val="00B0F0"/>
+          <w:highlight w:val="black"/>
+        </w:rPr>
+        <w:t xml:space="preserve"> the Goldfish</w:t>
+      </w:r>
       <w:bookmarkStart w:id="0" w:name="_GoBack"/>
-      <w:r>
-        <w:rPr>
-          <w:strike/>
-          <w:color w:val="FF0000"/>
-          <w:highlight w:val="black"/>
-        </w:rPr>
-        <w:t>Fairy character</w:t>
-      </w:r>
-    </w:p>
-    <w:p>
-      <w:pPr>
-        <w:pStyle w:val="ListParagraph"/>
-        <w:numPr>
-          <w:ilvl w:val="2"/>
-          <w:numId w:val="1"/>
-        </w:numPr>
-        <w:rPr>
-          <w:strike/>
-          <w:color w:val="FF0000"/>
-          <w:highlight w:val="black"/>
-        </w:rPr>
-      </w:pPr>
-      <w:r>
-        <w:rPr>
-          <w:strike/>
-          <w:color w:val="FF0000"/>
-          <w:highlight w:val="black"/>
-        </w:rPr>
-        <w:t>Movement</w:t>
-      </w:r>
-    </w:p>
-    <w:bookmarkEnd w:id="0"/>
-    <w:p>
-      <w:pPr>
-        <w:pStyle w:val="ListParagraph"/>
-        <w:numPr>
-          <w:ilvl w:val="2"/>
-          <w:numId w:val="1"/>
-        </w:numPr>
-        <w:rPr>
-          <w:color w:val="00B0F0"/>
-          <w:highlight w:val="black"/>
-        </w:rPr>
-      </w:pPr>
-      <w:r>
-        <w:rPr>
-          <w:color w:val="00B0F0"/>
-          <w:highlight w:val="black"/>
-        </w:rPr>
-        <w:t>Dead state</w:t>
-      </w:r>
-    </w:p>
-    <w:p>
-      <w:pPr>
-        <w:pStyle w:val="ListParagraph"/>
-        <w:numPr>
-          <w:ilvl w:val="1"/>
-          <w:numId w:val="1"/>
-        </w:numPr>
-        <w:rPr>
-          <w:color w:val="00B0F0"/>
-          <w:highlight w:val="black"/>
-        </w:rPr>
-      </w:pPr>
-      <w:r>
-        <w:rPr>
-          <w:color w:val="00B0F0"/>
-          <w:highlight w:val="black"/>
-        </w:rPr>
-        <w:t>Bomb NPC</w:t>
-      </w:r>
-    </w:p>
-    <w:p>
-      <w:pPr>
-        <w:pStyle w:val="ListParagraph"/>
-        <w:numPr>
-          <w:ilvl w:val="1"/>
-          <w:numId w:val="1"/>
-        </w:numPr>
-        <w:rPr>
-          <w:color w:val="00B0F0"/>
-          <w:highlight w:val="black"/>
-        </w:rPr>
-      </w:pPr>
-      <w:r>
-        <w:rPr>
-          <w:color w:val="00B0F0"/>
-          <w:highlight w:val="black"/>
-        </w:rPr>
-        <w:t>Fairy NPC</w:t>
-      </w:r>
-    </w:p>
-    <w:p>
-      <w:pPr>
-        <w:pStyle w:val="ListParagraph"/>
-        <w:numPr>
-          <w:ilvl w:val="1"/>
-          <w:numId w:val="1"/>
-        </w:numPr>
-        <w:rPr>
-          <w:color w:val="00B0F0"/>
-          <w:highlight w:val="black"/>
-        </w:rPr>
-      </w:pPr>
-      <w:proofErr w:type="spellStart"/>
-      <w:r>
-        <w:rPr>
-          <w:color w:val="00B0F0"/>
-          <w:highlight w:val="black"/>
-        </w:rPr>
-        <w:t>Florel</w:t>
-      </w:r>
-      <w:proofErr w:type="spellEnd"/>
-      <w:r>
-        <w:rPr>
-          <w:color w:val="00B0F0"/>
-          <w:highlight w:val="black"/>
-        </w:rPr>
-        <w:t xml:space="preserve"> NPC</w:t>
-      </w:r>
-    </w:p>
-    <w:p>
-      <w:pPr>
-        <w:pStyle w:val="ListParagraph"/>
-        <w:numPr>
-          <w:ilvl w:val="1"/>
-          <w:numId w:val="1"/>
-        </w:numPr>
-        <w:rPr>
-          <w:color w:val="FFC000"/>
-          <w:highlight w:val="black"/>
-        </w:rPr>
-      </w:pPr>
-      <w:proofErr w:type="spellStart"/>
-      <w:r>
-        <w:rPr>
-          <w:color w:val="FFC000"/>
-          <w:highlight w:val="black"/>
-        </w:rPr>
-        <w:t>Florel</w:t>
-      </w:r>
-      <w:proofErr w:type="spellEnd"/>
-      <w:r>
-        <w:rPr>
-          <w:color w:val="FFC000"/>
-          <w:highlight w:val="black"/>
-        </w:rPr>
-        <w:t xml:space="preserve"> Enemy</w:t>
-      </w:r>
-    </w:p>
-    <w:p>
-      <w:pPr>
-        <w:pStyle w:val="ListParagraph"/>
-        <w:numPr>
-          <w:ilvl w:val="1"/>
-          <w:numId w:val="1"/>
-        </w:numPr>
-        <w:rPr>
-          <w:strike/>
-          <w:color w:val="00B0F0"/>
-          <w:highlight w:val="black"/>
-        </w:rPr>
-      </w:pPr>
-      <w:proofErr w:type="spellStart"/>
-      <w:r>
-        <w:rPr>
-          <w:strike/>
-          <w:color w:val="00B0F0"/>
-          <w:highlight w:val="black"/>
-        </w:rPr>
-        <w:t>Driplet</w:t>
-      </w:r>
-      <w:proofErr w:type="spellEnd"/>
-      <w:r>
-        <w:rPr>
-          <w:strike/>
-          <w:color w:val="00B0F0"/>
-          <w:highlight w:val="black"/>
-        </w:rPr>
-        <w:t xml:space="preserve"> NPC</w:t>
-      </w:r>
-    </w:p>
-    <w:p>
-      <w:pPr>
-        <w:pStyle w:val="ListParagraph"/>
-        <w:numPr>
-          <w:ilvl w:val="1"/>
-          <w:numId w:val="1"/>
-        </w:numPr>
-        <w:rPr>
-          <w:strike/>
-          <w:color w:val="FFC000"/>
-          <w:highlight w:val="black"/>
-        </w:rPr>
-      </w:pPr>
-      <w:proofErr w:type="spellStart"/>
-      <w:r>
-        <w:rPr>
-          <w:strike/>
-          <w:color w:val="FFC000"/>
-          <w:highlight w:val="black"/>
-        </w:rPr>
-        <w:t>Driplet</w:t>
-      </w:r>
-      <w:proofErr w:type="spellEnd"/>
-      <w:r>
-        <w:rPr>
-          <w:strike/>
-          <w:color w:val="FFC000"/>
-          <w:highlight w:val="black"/>
-        </w:rPr>
-        <w:t xml:space="preserve"> Enemy</w:t>
-      </w:r>
-    </w:p>
-    <w:p>
-      <w:pPr>
-        <w:pStyle w:val="ListParagraph"/>
-        <w:numPr>
-          <w:ilvl w:val="1"/>
-          <w:numId w:val="1"/>
-        </w:numPr>
-        <w:rPr>
-          <w:color w:val="00B0F0"/>
-          <w:highlight w:val="black"/>
-        </w:rPr>
-      </w:pPr>
-      <w:r>
-        <w:rPr>
-          <w:color w:val="00B0F0"/>
-          <w:highlight w:val="black"/>
-        </w:rPr>
-        <w:t>Lily the Lilac</w:t>
-      </w:r>
-    </w:p>
-    <w:p>
-      <w:pPr>
-        <w:pStyle w:val="ListParagraph"/>
-        <w:numPr>
-          <w:ilvl w:val="1"/>
-          <w:numId w:val="1"/>
-        </w:numPr>
-        <w:rPr>
-          <w:color w:val="00B0F0"/>
-          <w:highlight w:val="black"/>
-        </w:rPr>
-      </w:pPr>
-      <w:proofErr w:type="spellStart"/>
-      <w:r>
-        <w:rPr>
-          <w:color w:val="00B0F0"/>
-          <w:highlight w:val="black"/>
-        </w:rPr>
-        <w:t>Sharky</w:t>
-      </w:r>
-      <w:proofErr w:type="spellEnd"/>
-      <w:r>
-        <w:rPr>
-          <w:color w:val="00B0F0"/>
-          <w:highlight w:val="black"/>
-        </w:rPr>
-        <w:t xml:space="preserve"> the Goldfish</w:t>
-      </w:r>
+      <w:bookmarkEnd w:id="0"/>
     </w:p>
     <w:p>
       <w:pPr>
@@ -4234,7 +4238,7 @@
 </file>
 
 <file path=customXml/itemProps1.xml><?xml version="1.0" encoding="utf-8"?>
-<ds:datastoreItem xmlns:ds="http://schemas.openxmlformats.org/officeDocument/2006/customXml" ds:itemID="{C2E45F5C-44B4-4D5A-9FA1-6AB73E60F3AC}">
+<ds:datastoreItem xmlns:ds="http://schemas.openxmlformats.org/officeDocument/2006/customXml" ds:itemID="{0C6E1AE8-1602-4AF5-BBAF-E81DE4DD1F8A}">
   <ds:schemaRefs>
     <ds:schemaRef ds:uri="http://schemas.openxmlformats.org/officeDocument/2006/bibliography"/>
   </ds:schemaRefs>

</xml_diff>

<commit_message>
Wong - Driplet friendly and enemy versions and fish gummy
</commit_message>
<xml_diff>
--- a/TaskList.docx
+++ b/TaskList.docx
@@ -21,6 +21,8 @@
     <w:p>
       <w:pPr>
         <w:rPr>
+          <w:sz w:val="4"/>
+          <w:szCs w:val="4"/>
           <w:highlight w:val="black"/>
         </w:rPr>
       </w:pPr>
@@ -28,12 +30,14 @@
         <w:rPr>
           <w:noProof/>
           <w:color w:val="FFC000"/>
+          <w:sz w:val="4"/>
+          <w:szCs w:val="4"/>
           <w:highlight w:val="black"/>
         </w:rPr>
         <mc:AlternateContent>
           <mc:Choice Requires="wps">
             <w:drawing>
-              <wp:anchor distT="45720" distB="45720" distL="114300" distR="114300" simplePos="0" relativeHeight="251658240" behindDoc="0" locked="0" layoutInCell="1" allowOverlap="1" wp14:anchorId="5330506B" wp14:editId="7F89FE52">
+              <wp:anchor distT="45720" distB="45720" distL="114300" distR="114300" simplePos="0" relativeHeight="251658240" behindDoc="0" locked="0" layoutInCell="1" allowOverlap="1" wp14:anchorId="3FC90280" wp14:editId="1D71BA53">
                 <wp:simplePos x="0" y="0"/>
                 <wp:positionH relativeFrom="column">
                   <wp:posOffset>3695700</wp:posOffset>
@@ -172,7 +176,7 @@
           </mc:Choice>
           <mc:Fallback>
             <w:pict>
-              <v:shapetype w14:anchorId="5330506B" id="_x0000_t202" coordsize="21600,21600" o:spt="202" path="m,l,21600r21600,l21600,xe">
+              <v:shapetype w14:anchorId="3FC90280" id="_x0000_t202" coordsize="21600,21600" o:spt="202" path="m,l,21600r21600,l21600,xe">
                 <v:stroke joinstyle="miter"/>
                 <v:path gradientshapeok="t" o:connecttype="rect"/>
               </v:shapetype>
@@ -273,15 +277,356 @@
           <w:numId w:val="1"/>
         </w:numPr>
         <w:rPr>
-          <w:highlight w:val="black"/>
-        </w:rPr>
-        <w:sectPr>
-          <w:pgSz w:w="12240" w:h="15840"/>
-          <w:pgMar w:top="720" w:right="720" w:bottom="720" w:left="720" w:header="720" w:footer="720" w:gutter="0"/>
-          <w:cols w:space="720"/>
-          <w:docGrid w:linePitch="360"/>
-        </w:sectPr>
-      </w:pPr>
+          <w:color w:val="FF0000"/>
+          <w:highlight w:val="black"/>
+        </w:rPr>
+      </w:pPr>
+      <w:r>
+        <w:rPr>
+          <w:color w:val="FF0000"/>
+          <w:highlight w:val="black"/>
+        </w:rPr>
+        <w:t>Characters</w:t>
+      </w:r>
+    </w:p>
+    <w:p>
+      <w:pPr>
+        <w:pStyle w:val="ListParagraph"/>
+        <w:numPr>
+          <w:ilvl w:val="1"/>
+          <w:numId w:val="1"/>
+        </w:numPr>
+        <w:rPr>
+          <w:strike/>
+          <w:color w:val="FF0000"/>
+          <w:highlight w:val="black"/>
+        </w:rPr>
+      </w:pPr>
+      <w:r>
+        <w:rPr>
+          <w:strike/>
+          <w:color w:val="FF0000"/>
+          <w:highlight w:val="black"/>
+        </w:rPr>
+        <w:t>Bomb character</w:t>
+      </w:r>
+    </w:p>
+    <w:p>
+      <w:pPr>
+        <w:pStyle w:val="ListParagraph"/>
+        <w:numPr>
+          <w:ilvl w:val="2"/>
+          <w:numId w:val="1"/>
+        </w:numPr>
+        <w:rPr>
+          <w:strike/>
+          <w:color w:val="FF0000"/>
+          <w:highlight w:val="black"/>
+        </w:rPr>
+      </w:pPr>
+      <w:r>
+        <w:rPr>
+          <w:strike/>
+          <w:color w:val="FF0000"/>
+          <w:highlight w:val="black"/>
+        </w:rPr>
+        <w:t>Movement</w:t>
+      </w:r>
+    </w:p>
+    <w:p>
+      <w:pPr>
+        <w:pStyle w:val="ListParagraph"/>
+        <w:numPr>
+          <w:ilvl w:val="2"/>
+          <w:numId w:val="1"/>
+        </w:numPr>
+        <w:rPr>
+          <w:color w:val="00B0F0"/>
+          <w:highlight w:val="black"/>
+        </w:rPr>
+      </w:pPr>
+      <w:r>
+        <w:rPr>
+          <w:color w:val="00B0F0"/>
+          <w:highlight w:val="black"/>
+        </w:rPr>
+        <w:t>Dead state</w:t>
+      </w:r>
+    </w:p>
+    <w:p>
+      <w:pPr>
+        <w:pStyle w:val="ListParagraph"/>
+        <w:numPr>
+          <w:ilvl w:val="1"/>
+          <w:numId w:val="1"/>
+        </w:numPr>
+        <w:rPr>
+          <w:strike/>
+          <w:color w:val="FF0000"/>
+          <w:highlight w:val="black"/>
+        </w:rPr>
+      </w:pPr>
+      <w:r>
+        <w:rPr>
+          <w:strike/>
+          <w:color w:val="FF0000"/>
+          <w:highlight w:val="black"/>
+        </w:rPr>
+        <w:t>Fairy character</w:t>
+      </w:r>
+    </w:p>
+    <w:p>
+      <w:pPr>
+        <w:pStyle w:val="ListParagraph"/>
+        <w:numPr>
+          <w:ilvl w:val="2"/>
+          <w:numId w:val="1"/>
+        </w:numPr>
+        <w:rPr>
+          <w:strike/>
+          <w:color w:val="FF0000"/>
+          <w:highlight w:val="black"/>
+        </w:rPr>
+      </w:pPr>
+      <w:r>
+        <w:rPr>
+          <w:strike/>
+          <w:color w:val="FF0000"/>
+          <w:highlight w:val="black"/>
+        </w:rPr>
+        <w:t>Movement</w:t>
+      </w:r>
+    </w:p>
+    <w:p>
+      <w:pPr>
+        <w:pStyle w:val="ListParagraph"/>
+        <w:numPr>
+          <w:ilvl w:val="2"/>
+          <w:numId w:val="1"/>
+        </w:numPr>
+        <w:rPr>
+          <w:color w:val="00B0F0"/>
+          <w:highlight w:val="black"/>
+        </w:rPr>
+      </w:pPr>
+      <w:r>
+        <w:rPr>
+          <w:color w:val="00B0F0"/>
+          <w:highlight w:val="black"/>
+        </w:rPr>
+        <w:t>Dead state</w:t>
+      </w:r>
+    </w:p>
+    <w:p>
+      <w:pPr>
+        <w:pStyle w:val="ListParagraph"/>
+        <w:numPr>
+          <w:ilvl w:val="1"/>
+          <w:numId w:val="1"/>
+        </w:numPr>
+        <w:rPr>
+          <w:color w:val="00B0F0"/>
+          <w:highlight w:val="black"/>
+        </w:rPr>
+      </w:pPr>
+      <w:r>
+        <w:rPr>
+          <w:color w:val="00B0F0"/>
+          <w:highlight w:val="black"/>
+        </w:rPr>
+        <w:t>Bomb NPC</w:t>
+      </w:r>
+    </w:p>
+    <w:p>
+      <w:pPr>
+        <w:pStyle w:val="ListParagraph"/>
+        <w:numPr>
+          <w:ilvl w:val="1"/>
+          <w:numId w:val="1"/>
+        </w:numPr>
+        <w:rPr>
+          <w:color w:val="00B0F0"/>
+          <w:highlight w:val="black"/>
+        </w:rPr>
+      </w:pPr>
+      <w:r>
+        <w:rPr>
+          <w:color w:val="00B0F0"/>
+          <w:highlight w:val="black"/>
+        </w:rPr>
+        <w:t>Fairy NPC</w:t>
+      </w:r>
+    </w:p>
+    <w:p>
+      <w:pPr>
+        <w:pStyle w:val="ListParagraph"/>
+        <w:numPr>
+          <w:ilvl w:val="1"/>
+          <w:numId w:val="1"/>
+        </w:numPr>
+        <w:rPr>
+          <w:color w:val="00B0F0"/>
+          <w:highlight w:val="black"/>
+        </w:rPr>
+      </w:pPr>
+      <w:proofErr w:type="spellStart"/>
+      <w:r>
+        <w:rPr>
+          <w:color w:val="00B0F0"/>
+          <w:highlight w:val="black"/>
+        </w:rPr>
+        <w:t>Florel</w:t>
+      </w:r>
+      <w:proofErr w:type="spellEnd"/>
+      <w:r>
+        <w:rPr>
+          <w:color w:val="00B0F0"/>
+          <w:highlight w:val="black"/>
+        </w:rPr>
+        <w:t xml:space="preserve"> NPC</w:t>
+      </w:r>
+    </w:p>
+    <w:p>
+      <w:pPr>
+        <w:pStyle w:val="ListParagraph"/>
+        <w:numPr>
+          <w:ilvl w:val="1"/>
+          <w:numId w:val="1"/>
+        </w:numPr>
+        <w:rPr>
+          <w:color w:val="FFC000"/>
+          <w:highlight w:val="black"/>
+        </w:rPr>
+      </w:pPr>
+      <w:proofErr w:type="spellStart"/>
+      <w:r>
+        <w:rPr>
+          <w:color w:val="FFC000"/>
+          <w:highlight w:val="black"/>
+        </w:rPr>
+        <w:t>Florel</w:t>
+      </w:r>
+      <w:proofErr w:type="spellEnd"/>
+      <w:r>
+        <w:rPr>
+          <w:color w:val="FFC000"/>
+          <w:highlight w:val="black"/>
+        </w:rPr>
+        <w:t xml:space="preserve"> Enemy</w:t>
+      </w:r>
+    </w:p>
+    <w:p>
+      <w:pPr>
+        <w:pStyle w:val="ListParagraph"/>
+        <w:numPr>
+          <w:ilvl w:val="1"/>
+          <w:numId w:val="1"/>
+        </w:numPr>
+        <w:rPr>
+          <w:strike/>
+          <w:color w:val="00B0F0"/>
+          <w:highlight w:val="black"/>
+        </w:rPr>
+      </w:pPr>
+      <w:proofErr w:type="spellStart"/>
+      <w:r>
+        <w:rPr>
+          <w:strike/>
+          <w:color w:val="00B0F0"/>
+          <w:highlight w:val="black"/>
+        </w:rPr>
+        <w:t>Driplet</w:t>
+      </w:r>
+      <w:proofErr w:type="spellEnd"/>
+      <w:r>
+        <w:rPr>
+          <w:strike/>
+          <w:color w:val="00B0F0"/>
+          <w:highlight w:val="black"/>
+        </w:rPr>
+        <w:t xml:space="preserve"> NPC</w:t>
+      </w:r>
+    </w:p>
+    <w:p>
+      <w:pPr>
+        <w:pStyle w:val="ListParagraph"/>
+        <w:numPr>
+          <w:ilvl w:val="1"/>
+          <w:numId w:val="1"/>
+        </w:numPr>
+        <w:rPr>
+          <w:strike/>
+          <w:color w:val="FFC000"/>
+          <w:highlight w:val="black"/>
+        </w:rPr>
+      </w:pPr>
+      <w:proofErr w:type="spellStart"/>
+      <w:r>
+        <w:rPr>
+          <w:strike/>
+          <w:color w:val="FFC000"/>
+          <w:highlight w:val="black"/>
+        </w:rPr>
+        <w:t>Driplet</w:t>
+      </w:r>
+      <w:proofErr w:type="spellEnd"/>
+      <w:r>
+        <w:rPr>
+          <w:strike/>
+          <w:color w:val="FFC000"/>
+          <w:highlight w:val="black"/>
+        </w:rPr>
+        <w:t xml:space="preserve"> Enemy</w:t>
+      </w:r>
+    </w:p>
+    <w:p>
+      <w:pPr>
+        <w:pStyle w:val="ListParagraph"/>
+        <w:numPr>
+          <w:ilvl w:val="1"/>
+          <w:numId w:val="1"/>
+        </w:numPr>
+        <w:rPr>
+          <w:color w:val="00B0F0"/>
+          <w:highlight w:val="black"/>
+        </w:rPr>
+      </w:pPr>
+      <w:r>
+        <w:rPr>
+          <w:color w:val="00B0F0"/>
+          <w:highlight w:val="black"/>
+        </w:rPr>
+        <w:t>Lily the Lilac</w:t>
+      </w:r>
+    </w:p>
+    <w:p>
+      <w:pPr>
+        <w:pStyle w:val="ListParagraph"/>
+        <w:numPr>
+          <w:ilvl w:val="1"/>
+          <w:numId w:val="1"/>
+        </w:numPr>
+        <w:rPr>
+          <w:color w:val="00B0F0"/>
+          <w:highlight w:val="black"/>
+        </w:rPr>
+      </w:pPr>
+      <w:proofErr w:type="spellStart"/>
+      <w:r>
+        <w:rPr>
+          <w:color w:val="00B0F0"/>
+          <w:highlight w:val="black"/>
+        </w:rPr>
+        <w:t>Sharky</w:t>
+      </w:r>
+      <w:proofErr w:type="spellEnd"/>
+      <w:r>
+        <w:rPr>
+          <w:color w:val="00B0F0"/>
+          <w:highlight w:val="black"/>
+        </w:rPr>
+        <w:t xml:space="preserve"> the Goldfish</w:t>
+      </w:r>
     </w:p>
     <w:p>
       <w:pPr>
@@ -291,38 +636,80 @@
           <w:numId w:val="1"/>
         </w:numPr>
         <w:rPr>
-          <w:color w:val="FF0000"/>
-          <w:highlight w:val="black"/>
-        </w:rPr>
-      </w:pPr>
-      <w:r>
-        <w:rPr>
-          <w:color w:val="FF0000"/>
-          <w:highlight w:val="black"/>
-        </w:rPr>
-        <w:t>Characters</w:t>
-      </w:r>
-    </w:p>
-    <w:p>
-      <w:pPr>
-        <w:pStyle w:val="ListParagraph"/>
-        <w:numPr>
-          <w:ilvl w:val="1"/>
-          <w:numId w:val="1"/>
-        </w:numPr>
-        <w:rPr>
-          <w:strike/>
-          <w:color w:val="FF0000"/>
-          <w:highlight w:val="black"/>
-        </w:rPr>
-      </w:pPr>
-      <w:r>
-        <w:rPr>
-          <w:strike/>
-          <w:color w:val="FF0000"/>
-          <w:highlight w:val="black"/>
-        </w:rPr>
-        <w:t>Bomb character</w:t>
+          <w:color w:val="FFC000"/>
+          <w:highlight w:val="black"/>
+        </w:rPr>
+      </w:pPr>
+      <w:r>
+        <w:rPr>
+          <w:color w:val="FFC000"/>
+          <w:highlight w:val="black"/>
+        </w:rPr>
+        <w:t>Spaceship</w:t>
+      </w:r>
+    </w:p>
+    <w:p>
+      <w:pPr>
+        <w:pStyle w:val="ListParagraph"/>
+        <w:numPr>
+          <w:ilvl w:val="0"/>
+          <w:numId w:val="1"/>
+        </w:numPr>
+        <w:rPr>
+          <w:color w:val="FF0000"/>
+          <w:highlight w:val="black"/>
+        </w:rPr>
+      </w:pPr>
+      <w:r>
+        <w:rPr>
+          <w:color w:val="FF0000"/>
+          <w:highlight w:val="black"/>
+        </w:rPr>
+        <w:t>Planets</w:t>
+      </w:r>
+    </w:p>
+    <w:p>
+      <w:pPr>
+        <w:pStyle w:val="ListParagraph"/>
+        <w:numPr>
+          <w:ilvl w:val="1"/>
+          <w:numId w:val="1"/>
+        </w:numPr>
+        <w:rPr>
+          <w:strike/>
+          <w:color w:val="FF0000"/>
+          <w:highlight w:val="black"/>
+        </w:rPr>
+      </w:pPr>
+      <w:r>
+        <w:rPr>
+          <w:strike/>
+          <w:color w:val="FF0000"/>
+          <w:highlight w:val="black"/>
+        </w:rPr>
+        <w:t>Space view</w:t>
+      </w:r>
+    </w:p>
+    <w:p>
+      <w:pPr>
+        <w:pStyle w:val="ListParagraph"/>
+        <w:numPr>
+          <w:ilvl w:val="1"/>
+          <w:numId w:val="1"/>
+        </w:numPr>
+        <w:rPr>
+          <w:strike/>
+          <w:color w:val="FF0000"/>
+          <w:highlight w:val="black"/>
+        </w:rPr>
+      </w:pPr>
+      <w:r>
+        <w:rPr>
+          <w:strike/>
+          <w:color w:val="FF0000"/>
+          <w:highlight w:val="black"/>
+        </w:rPr>
+        <w:t>Bomb planet</w:t>
       </w:r>
     </w:p>
     <w:p>
@@ -333,18 +720,36 @@
           <w:numId w:val="1"/>
         </w:numPr>
         <w:rPr>
-          <w:strike/>
-          <w:color w:val="FF0000"/>
-          <w:highlight w:val="black"/>
-        </w:rPr>
-      </w:pPr>
-      <w:r>
-        <w:rPr>
-          <w:strike/>
-          <w:color w:val="FF0000"/>
-          <w:highlight w:val="black"/>
-        </w:rPr>
-        <w:t>Movement</w:t>
+          <w:color w:val="FFC000"/>
+          <w:highlight w:val="black"/>
+        </w:rPr>
+      </w:pPr>
+      <w:r>
+        <w:rPr>
+          <w:color w:val="FFC000"/>
+          <w:highlight w:val="black"/>
+        </w:rPr>
+        <w:t>Town</w:t>
+      </w:r>
+    </w:p>
+    <w:p>
+      <w:pPr>
+        <w:pStyle w:val="ListParagraph"/>
+        <w:numPr>
+          <w:ilvl w:val="3"/>
+          <w:numId w:val="1"/>
+        </w:numPr>
+        <w:rPr>
+          <w:color w:val="00B0F0"/>
+          <w:highlight w:val="black"/>
+        </w:rPr>
+      </w:pPr>
+      <w:r>
+        <w:rPr>
+          <w:color w:val="00B0F0"/>
+          <w:highlight w:val="black"/>
+        </w:rPr>
+        <w:t>Houses</w:t>
       </w:r>
     </w:p>
     <w:p>
@@ -355,38 +760,16 @@
           <w:numId w:val="1"/>
         </w:numPr>
         <w:rPr>
-          <w:color w:val="00B0F0"/>
-          <w:highlight w:val="black"/>
-        </w:rPr>
-      </w:pPr>
-      <w:r>
-        <w:rPr>
-          <w:color w:val="00B0F0"/>
-          <w:highlight w:val="black"/>
-        </w:rPr>
-        <w:t>Dead state</w:t>
-      </w:r>
-    </w:p>
-    <w:p>
-      <w:pPr>
-        <w:pStyle w:val="ListParagraph"/>
-        <w:numPr>
-          <w:ilvl w:val="1"/>
-          <w:numId w:val="1"/>
-        </w:numPr>
-        <w:rPr>
-          <w:strike/>
-          <w:color w:val="FF0000"/>
-          <w:highlight w:val="black"/>
-        </w:rPr>
-      </w:pPr>
-      <w:r>
-        <w:rPr>
-          <w:strike/>
-          <w:color w:val="FF0000"/>
-          <w:highlight w:val="black"/>
-        </w:rPr>
-        <w:t>Fairy character</w:t>
+          <w:color w:val="FF0000"/>
+          <w:highlight w:val="black"/>
+        </w:rPr>
+      </w:pPr>
+      <w:r>
+        <w:rPr>
+          <w:color w:val="FF0000"/>
+          <w:highlight w:val="black"/>
+        </w:rPr>
+        <w:t>Temple</w:t>
       </w:r>
     </w:p>
     <w:p>
@@ -397,18 +780,48 @@
           <w:numId w:val="1"/>
         </w:numPr>
         <w:rPr>
-          <w:strike/>
-          <w:color w:val="FF0000"/>
-          <w:highlight w:val="black"/>
-        </w:rPr>
-      </w:pPr>
-      <w:r>
-        <w:rPr>
-          <w:strike/>
-          <w:color w:val="FF0000"/>
-          <w:highlight w:val="black"/>
-        </w:rPr>
-        <w:t>Movement</w:t>
+          <w:color w:val="FF0000"/>
+          <w:highlight w:val="black"/>
+        </w:rPr>
+      </w:pPr>
+      <w:r>
+        <w:rPr>
+          <w:color w:val="FF0000"/>
+          <w:highlight w:val="black"/>
+        </w:rPr>
+        <w:t>Volcano</w:t>
+      </w:r>
+    </w:p>
+    <w:p>
+      <w:pPr>
+        <w:pStyle w:val="ListParagraph"/>
+        <w:numPr>
+          <w:ilvl w:val="1"/>
+          <w:numId w:val="1"/>
+        </w:numPr>
+        <w:rPr>
+          <w:strike/>
+          <w:color w:val="FF0000"/>
+          <w:highlight w:val="black"/>
+        </w:rPr>
+      </w:pPr>
+      <w:proofErr w:type="spellStart"/>
+      <w:r>
+        <w:rPr>
+          <w:strike/>
+          <w:color w:val="FF0000"/>
+          <w:highlight w:val="black"/>
+        </w:rPr>
+        <w:t>Florel</w:t>
+      </w:r>
+      <w:proofErr w:type="spellEnd"/>
+      <w:r>
+        <w:rPr>
+          <w:strike/>
+          <w:color w:val="FF0000"/>
+          <w:highlight w:val="black"/>
+        </w:rPr>
+        <w:t xml:space="preserve"> planet</w:t>
       </w:r>
     </w:p>
     <w:p>
@@ -419,74 +832,547 @@
           <w:numId w:val="1"/>
         </w:numPr>
         <w:rPr>
-          <w:color w:val="00B0F0"/>
-          <w:highlight w:val="black"/>
-        </w:rPr>
-      </w:pPr>
-      <w:r>
-        <w:rPr>
-          <w:color w:val="00B0F0"/>
-          <w:highlight w:val="black"/>
-        </w:rPr>
-        <w:t>Dead state</w:t>
-      </w:r>
-    </w:p>
-    <w:p>
-      <w:pPr>
-        <w:pStyle w:val="ListParagraph"/>
-        <w:numPr>
-          <w:ilvl w:val="1"/>
-          <w:numId w:val="1"/>
-        </w:numPr>
-        <w:rPr>
-          <w:color w:val="00B0F0"/>
-          <w:highlight w:val="black"/>
-        </w:rPr>
-      </w:pPr>
-      <w:r>
-        <w:rPr>
-          <w:color w:val="00B0F0"/>
-          <w:highlight w:val="black"/>
-        </w:rPr>
-        <w:t>Bomb NPC</w:t>
-      </w:r>
-    </w:p>
-    <w:p>
-      <w:pPr>
-        <w:pStyle w:val="ListParagraph"/>
-        <w:numPr>
-          <w:ilvl w:val="1"/>
-          <w:numId w:val="1"/>
-        </w:numPr>
-        <w:rPr>
-          <w:color w:val="00B0F0"/>
-          <w:highlight w:val="black"/>
-        </w:rPr>
-      </w:pPr>
-      <w:r>
-        <w:rPr>
-          <w:color w:val="00B0F0"/>
-          <w:highlight w:val="black"/>
-        </w:rPr>
-        <w:t>Fairy NPC</w:t>
-      </w:r>
-    </w:p>
-    <w:p>
-      <w:pPr>
-        <w:pStyle w:val="ListParagraph"/>
-        <w:numPr>
-          <w:ilvl w:val="1"/>
-          <w:numId w:val="1"/>
-        </w:numPr>
-        <w:rPr>
-          <w:color w:val="00B0F0"/>
+          <w:color w:val="FFC000"/>
+          <w:highlight w:val="black"/>
+        </w:rPr>
+      </w:pPr>
+      <w:r>
+        <w:rPr>
+          <w:color w:val="FFC000"/>
+          <w:highlight w:val="black"/>
+        </w:rPr>
+        <w:t>Town</w:t>
+      </w:r>
+    </w:p>
+    <w:p>
+      <w:pPr>
+        <w:pStyle w:val="ListParagraph"/>
+        <w:numPr>
+          <w:ilvl w:val="3"/>
+          <w:numId w:val="1"/>
+        </w:numPr>
+        <w:rPr>
+          <w:color w:val="00B0F0"/>
+          <w:highlight w:val="black"/>
+        </w:rPr>
+      </w:pPr>
+      <w:r>
+        <w:rPr>
+          <w:color w:val="00B0F0"/>
+          <w:highlight w:val="black"/>
+        </w:rPr>
+        <w:t>Houses</w:t>
+      </w:r>
+    </w:p>
+    <w:p>
+      <w:pPr>
+        <w:pStyle w:val="ListParagraph"/>
+        <w:numPr>
+          <w:ilvl w:val="2"/>
+          <w:numId w:val="1"/>
+        </w:numPr>
+        <w:rPr>
+          <w:color w:val="FF0000"/>
+          <w:highlight w:val="black"/>
+        </w:rPr>
+      </w:pPr>
+      <w:r>
+        <w:rPr>
+          <w:color w:val="FF0000"/>
+          <w:highlight w:val="black"/>
+        </w:rPr>
+        <w:t>Grassy field (ship landing)</w:t>
+      </w:r>
+    </w:p>
+    <w:p>
+      <w:pPr>
+        <w:pStyle w:val="ListParagraph"/>
+        <w:numPr>
+          <w:ilvl w:val="2"/>
+          <w:numId w:val="1"/>
+        </w:numPr>
+        <w:rPr>
+          <w:color w:val="FF0000"/>
+          <w:highlight w:val="black"/>
+        </w:rPr>
+      </w:pPr>
+      <w:r>
+        <w:rPr>
+          <w:color w:val="FF0000"/>
+          <w:highlight w:val="black"/>
+        </w:rPr>
+        <w:t>Forest</w:t>
+      </w:r>
+    </w:p>
+    <w:p>
+      <w:pPr>
+        <w:pStyle w:val="ListParagraph"/>
+        <w:numPr>
+          <w:ilvl w:val="2"/>
+          <w:numId w:val="1"/>
+        </w:numPr>
+        <w:rPr>
+          <w:color w:val="FF0000"/>
+          <w:highlight w:val="black"/>
+        </w:rPr>
+      </w:pPr>
+      <w:r>
+        <w:rPr>
+          <w:color w:val="FF0000"/>
+          <w:highlight w:val="black"/>
+        </w:rPr>
+        <w:t>Holy clearing</w:t>
+      </w:r>
+    </w:p>
+    <w:p>
+      <w:pPr>
+        <w:pStyle w:val="ListParagraph"/>
+        <w:numPr>
+          <w:ilvl w:val="1"/>
+          <w:numId w:val="1"/>
+        </w:numPr>
+        <w:rPr>
+          <w:strike/>
+          <w:color w:val="FF0000"/>
           <w:highlight w:val="black"/>
         </w:rPr>
       </w:pPr>
       <w:proofErr w:type="spellStart"/>
       <w:r>
         <w:rPr>
-          <w:color w:val="00B0F0"/>
+          <w:strike/>
+          <w:color w:val="FF0000"/>
+          <w:highlight w:val="black"/>
+        </w:rPr>
+        <w:t>Driplet</w:t>
+      </w:r>
+      <w:proofErr w:type="spellEnd"/>
+      <w:r>
+        <w:rPr>
+          <w:strike/>
+          <w:color w:val="FF0000"/>
+          <w:highlight w:val="black"/>
+        </w:rPr>
+        <w:t xml:space="preserve"> planet</w:t>
+      </w:r>
+    </w:p>
+    <w:p>
+      <w:pPr>
+        <w:pStyle w:val="ListParagraph"/>
+        <w:numPr>
+          <w:ilvl w:val="2"/>
+          <w:numId w:val="1"/>
+        </w:numPr>
+        <w:rPr>
+          <w:color w:val="FFC000"/>
+          <w:highlight w:val="black"/>
+        </w:rPr>
+      </w:pPr>
+      <w:r>
+        <w:rPr>
+          <w:color w:val="FFC000"/>
+          <w:highlight w:val="black"/>
+        </w:rPr>
+        <w:t>Town</w:t>
+      </w:r>
+    </w:p>
+    <w:p>
+      <w:pPr>
+        <w:pStyle w:val="ListParagraph"/>
+        <w:numPr>
+          <w:ilvl w:val="3"/>
+          <w:numId w:val="1"/>
+        </w:numPr>
+        <w:rPr>
+          <w:color w:val="00B0F0"/>
+          <w:highlight w:val="black"/>
+        </w:rPr>
+      </w:pPr>
+      <w:r>
+        <w:rPr>
+          <w:color w:val="00B0F0"/>
+          <w:highlight w:val="black"/>
+        </w:rPr>
+        <w:t>Houses</w:t>
+      </w:r>
+    </w:p>
+    <w:p>
+      <w:pPr>
+        <w:pStyle w:val="ListParagraph"/>
+        <w:numPr>
+          <w:ilvl w:val="2"/>
+          <w:numId w:val="1"/>
+        </w:numPr>
+        <w:rPr>
+          <w:color w:val="FF0000"/>
+          <w:highlight w:val="black"/>
+        </w:rPr>
+      </w:pPr>
+      <w:r>
+        <w:rPr>
+          <w:color w:val="FF0000"/>
+          <w:highlight w:val="black"/>
+        </w:rPr>
+        <w:t>Beach</w:t>
+      </w:r>
+      <w:r>
+        <w:rPr>
+          <w:color w:val="FF0000"/>
+          <w:highlight w:val="black"/>
+        </w:rPr>
+        <w:t xml:space="preserve"> (ship landing)</w:t>
+      </w:r>
+    </w:p>
+    <w:p>
+      <w:pPr>
+        <w:pStyle w:val="ListParagraph"/>
+        <w:numPr>
+          <w:ilvl w:val="2"/>
+          <w:numId w:val="1"/>
+        </w:numPr>
+        <w:rPr>
+          <w:color w:val="FF0000"/>
+          <w:highlight w:val="black"/>
+        </w:rPr>
+      </w:pPr>
+      <w:r>
+        <w:rPr>
+          <w:color w:val="FF0000"/>
+          <w:highlight w:val="black"/>
+        </w:rPr>
+        <w:t>Ocean</w:t>
+      </w:r>
+    </w:p>
+    <w:p>
+      <w:pPr>
+        <w:pStyle w:val="ListParagraph"/>
+        <w:numPr>
+          <w:ilvl w:val="2"/>
+          <w:numId w:val="1"/>
+        </w:numPr>
+        <w:rPr>
+          <w:color w:val="FF0000"/>
+          <w:highlight w:val="black"/>
+        </w:rPr>
+      </w:pPr>
+      <w:r>
+        <w:rPr>
+          <w:color w:val="FF0000"/>
+          <w:highlight w:val="black"/>
+        </w:rPr>
+        <w:t>Factory</w:t>
+      </w:r>
+    </w:p>
+    <w:p>
+      <w:pPr>
+        <w:pStyle w:val="ListParagraph"/>
+        <w:numPr>
+          <w:ilvl w:val="1"/>
+          <w:numId w:val="1"/>
+        </w:numPr>
+        <w:rPr>
+          <w:color w:val="FFC000"/>
+          <w:highlight w:val="black"/>
+        </w:rPr>
+      </w:pPr>
+      <w:r>
+        <w:rPr>
+          <w:color w:val="FFC000"/>
+          <w:highlight w:val="black"/>
+        </w:rPr>
+        <w:t>Shop</w:t>
+      </w:r>
+    </w:p>
+    <w:p>
+      <w:pPr>
+        <w:pStyle w:val="ListParagraph"/>
+        <w:numPr>
+          <w:ilvl w:val="0"/>
+          <w:numId w:val="1"/>
+        </w:numPr>
+        <w:rPr>
+          <w:color w:val="FF0000"/>
+          <w:highlight w:val="black"/>
+        </w:rPr>
+      </w:pPr>
+      <w:r>
+        <w:rPr>
+          <w:color w:val="FF0000"/>
+          <w:highlight w:val="black"/>
+        </w:rPr>
+        <w:t>Battle effects</w:t>
+      </w:r>
+    </w:p>
+    <w:p>
+      <w:pPr>
+        <w:pStyle w:val="ListParagraph"/>
+        <w:numPr>
+          <w:ilvl w:val="1"/>
+          <w:numId w:val="1"/>
+        </w:numPr>
+        <w:rPr>
+          <w:strike/>
+          <w:color w:val="FF0000"/>
+          <w:highlight w:val="black"/>
+        </w:rPr>
+      </w:pPr>
+      <w:r>
+        <w:rPr>
+          <w:strike/>
+          <w:color w:val="FF0000"/>
+          <w:highlight w:val="black"/>
+        </w:rPr>
+        <w:t>Explosion</w:t>
+      </w:r>
+    </w:p>
+    <w:p>
+      <w:pPr>
+        <w:pStyle w:val="ListParagraph"/>
+        <w:numPr>
+          <w:ilvl w:val="1"/>
+          <w:numId w:val="1"/>
+        </w:numPr>
+        <w:rPr>
+          <w:strike/>
+          <w:color w:val="FF0000"/>
+          <w:highlight w:val="black"/>
+        </w:rPr>
+      </w:pPr>
+      <w:r>
+        <w:rPr>
+          <w:strike/>
+          <w:color w:val="FF0000"/>
+          <w:highlight w:val="black"/>
+        </w:rPr>
+        <w:t>Guard animation</w:t>
+      </w:r>
+    </w:p>
+    <w:p>
+      <w:pPr>
+        <w:pStyle w:val="ListParagraph"/>
+        <w:numPr>
+          <w:ilvl w:val="1"/>
+          <w:numId w:val="1"/>
+        </w:numPr>
+        <w:rPr>
+          <w:strike/>
+          <w:color w:val="FF0000"/>
+          <w:highlight w:val="black"/>
+        </w:rPr>
+      </w:pPr>
+      <w:r>
+        <w:rPr>
+          <w:strike/>
+          <w:color w:val="FF0000"/>
+          <w:highlight w:val="black"/>
+        </w:rPr>
+        <w:t>Revive spell</w:t>
+      </w:r>
+    </w:p>
+    <w:p>
+      <w:pPr>
+        <w:pStyle w:val="ListParagraph"/>
+        <w:numPr>
+          <w:ilvl w:val="1"/>
+          <w:numId w:val="1"/>
+        </w:numPr>
+        <w:rPr>
+          <w:strike/>
+          <w:color w:val="FF0000"/>
+          <w:highlight w:val="black"/>
+        </w:rPr>
+      </w:pPr>
+      <w:r>
+        <w:rPr>
+          <w:strike/>
+          <w:color w:val="FF0000"/>
+          <w:highlight w:val="black"/>
+        </w:rPr>
+        <w:t>Fire spell</w:t>
+      </w:r>
+    </w:p>
+    <w:p>
+      <w:pPr>
+        <w:pStyle w:val="ListParagraph"/>
+        <w:numPr>
+          <w:ilvl w:val="1"/>
+          <w:numId w:val="1"/>
+        </w:numPr>
+        <w:rPr>
+          <w:color w:val="00B0F0"/>
+          <w:highlight w:val="black"/>
+        </w:rPr>
+      </w:pPr>
+      <w:r>
+        <w:rPr>
+          <w:color w:val="00B0F0"/>
+          <w:highlight w:val="black"/>
+        </w:rPr>
+        <w:t>Item use</w:t>
+      </w:r>
+    </w:p>
+    <w:p>
+      <w:pPr>
+        <w:pStyle w:val="ListParagraph"/>
+        <w:numPr>
+          <w:ilvl w:val="2"/>
+          <w:numId w:val="1"/>
+        </w:numPr>
+        <w:rPr>
+          <w:color w:val="00B0F0"/>
+          <w:highlight w:val="black"/>
+        </w:rPr>
+      </w:pPr>
+      <w:r>
+        <w:rPr>
+          <w:color w:val="00B0F0"/>
+          <w:highlight w:val="black"/>
+        </w:rPr>
+        <w:t>Potion/Hi-Potion</w:t>
+      </w:r>
+    </w:p>
+    <w:p>
+      <w:pPr>
+        <w:pStyle w:val="ListParagraph"/>
+        <w:numPr>
+          <w:ilvl w:val="2"/>
+          <w:numId w:val="1"/>
+        </w:numPr>
+        <w:rPr>
+          <w:color w:val="00B0F0"/>
+          <w:highlight w:val="black"/>
+        </w:rPr>
+      </w:pPr>
+      <w:r>
+        <w:rPr>
+          <w:color w:val="00B0F0"/>
+          <w:highlight w:val="black"/>
+        </w:rPr>
+        <w:t>Revive</w:t>
+      </w:r>
+    </w:p>
+    <w:p>
+      <w:pPr>
+        <w:pStyle w:val="ListParagraph"/>
+        <w:numPr>
+          <w:ilvl w:val="2"/>
+          <w:numId w:val="1"/>
+        </w:numPr>
+        <w:rPr>
+          <w:color w:val="00B0F0"/>
+          <w:highlight w:val="black"/>
+        </w:rPr>
+      </w:pPr>
+      <w:r>
+        <w:rPr>
+          <w:color w:val="00B0F0"/>
+          <w:highlight w:val="black"/>
+        </w:rPr>
+        <w:t>Ether</w:t>
+      </w:r>
+    </w:p>
+    <w:p>
+      <w:pPr>
+        <w:pStyle w:val="ListParagraph"/>
+        <w:numPr>
+          <w:ilvl w:val="1"/>
+          <w:numId w:val="1"/>
+        </w:numPr>
+        <w:rPr>
+          <w:color w:val="FF0000"/>
+          <w:highlight w:val="black"/>
+        </w:rPr>
+      </w:pPr>
+      <w:r>
+        <w:rPr>
+          <w:color w:val="FF0000"/>
+          <w:highlight w:val="black"/>
+        </w:rPr>
+        <w:t>Enemy attacks</w:t>
+      </w:r>
+    </w:p>
+    <w:p>
+      <w:pPr>
+        <w:pStyle w:val="ListParagraph"/>
+        <w:numPr>
+          <w:ilvl w:val="2"/>
+          <w:numId w:val="1"/>
+        </w:numPr>
+        <w:rPr>
+          <w:strike/>
+          <w:color w:val="FF0000"/>
+          <w:highlight w:val="black"/>
+        </w:rPr>
+      </w:pPr>
+      <w:proofErr w:type="spellStart"/>
+      <w:r>
+        <w:rPr>
+          <w:strike/>
+          <w:color w:val="FF0000"/>
+          <w:highlight w:val="black"/>
+        </w:rPr>
+        <w:t>Driplet</w:t>
+      </w:r>
+      <w:proofErr w:type="spellEnd"/>
+      <w:r>
+        <w:rPr>
+          <w:strike/>
+          <w:color w:val="FF0000"/>
+          <w:highlight w:val="black"/>
+        </w:rPr>
+        <w:t xml:space="preserve"> spit</w:t>
+      </w:r>
+    </w:p>
+    <w:p>
+      <w:pPr>
+        <w:pStyle w:val="ListParagraph"/>
+        <w:numPr>
+          <w:ilvl w:val="2"/>
+          <w:numId w:val="1"/>
+        </w:numPr>
+        <w:rPr>
+          <w:strike/>
+          <w:color w:val="FF0000"/>
+          <w:highlight w:val="black"/>
+        </w:rPr>
+      </w:pPr>
+      <w:proofErr w:type="spellStart"/>
+      <w:r>
+        <w:rPr>
+          <w:strike/>
+          <w:color w:val="FF0000"/>
+          <w:highlight w:val="black"/>
+        </w:rPr>
+        <w:t>Driplet</w:t>
+      </w:r>
+      <w:proofErr w:type="spellEnd"/>
+      <w:r>
+        <w:rPr>
+          <w:strike/>
+          <w:color w:val="FF0000"/>
+          <w:highlight w:val="black"/>
+        </w:rPr>
+        <w:t xml:space="preserve"> body slam animation</w:t>
+      </w:r>
+    </w:p>
+    <w:p>
+      <w:pPr>
+        <w:pStyle w:val="ListParagraph"/>
+        <w:numPr>
+          <w:ilvl w:val="2"/>
+          <w:numId w:val="1"/>
+        </w:numPr>
+        <w:rPr>
+          <w:strike/>
+          <w:color w:val="FF0000"/>
+          <w:highlight w:val="black"/>
+        </w:rPr>
+      </w:pPr>
+      <w:proofErr w:type="spellStart"/>
+      <w:r>
+        <w:rPr>
+          <w:strike/>
+          <w:color w:val="FF0000"/>
           <w:highlight w:val="black"/>
         </w:rPr>
         <w:t>Florel</w:t>
@@ -494,28 +1380,29 @@
       <w:proofErr w:type="spellEnd"/>
       <w:r>
         <w:rPr>
-          <w:color w:val="00B0F0"/>
-          <w:highlight w:val="black"/>
-        </w:rPr>
-        <w:t xml:space="preserve"> NPC</w:t>
-      </w:r>
-    </w:p>
-    <w:p>
-      <w:pPr>
-        <w:pStyle w:val="ListParagraph"/>
-        <w:numPr>
-          <w:ilvl w:val="1"/>
-          <w:numId w:val="1"/>
-        </w:numPr>
-        <w:rPr>
-          <w:color w:val="FFC000"/>
+          <w:strike/>
+          <w:color w:val="FF0000"/>
+          <w:highlight w:val="black"/>
+        </w:rPr>
+        <w:t xml:space="preserve"> thorn toss</w:t>
+      </w:r>
+    </w:p>
+    <w:p>
+      <w:pPr>
+        <w:pStyle w:val="ListParagraph"/>
+        <w:numPr>
+          <w:ilvl w:val="2"/>
+          <w:numId w:val="1"/>
+        </w:numPr>
+        <w:rPr>
+          <w:color w:val="FF0000"/>
           <w:highlight w:val="black"/>
         </w:rPr>
       </w:pPr>
       <w:proofErr w:type="spellStart"/>
       <w:r>
         <w:rPr>
-          <w:color w:val="FFC000"/>
+          <w:color w:val="FF0000"/>
           <w:highlight w:val="black"/>
         </w:rPr>
         <w:t>Florel</w:t>
@@ -523,123 +1410,50 @@
       <w:proofErr w:type="spellEnd"/>
       <w:r>
         <w:rPr>
-          <w:color w:val="FFC000"/>
-          <w:highlight w:val="black"/>
-        </w:rPr>
-        <w:t xml:space="preserve"> Enemy</w:t>
-      </w:r>
-    </w:p>
-    <w:p>
-      <w:pPr>
-        <w:pStyle w:val="ListParagraph"/>
-        <w:numPr>
-          <w:ilvl w:val="1"/>
-          <w:numId w:val="1"/>
-        </w:numPr>
-        <w:rPr>
-          <w:strike/>
-          <w:color w:val="00B0F0"/>
-          <w:highlight w:val="black"/>
-        </w:rPr>
-      </w:pPr>
-      <w:proofErr w:type="spellStart"/>
-      <w:r>
-        <w:rPr>
-          <w:strike/>
-          <w:color w:val="00B0F0"/>
-          <w:highlight w:val="black"/>
-        </w:rPr>
-        <w:t>Driplet</w:t>
-      </w:r>
-      <w:proofErr w:type="spellEnd"/>
-      <w:r>
-        <w:rPr>
-          <w:strike/>
-          <w:color w:val="00B0F0"/>
-          <w:highlight w:val="black"/>
-        </w:rPr>
-        <w:t xml:space="preserve"> NPC</w:t>
-      </w:r>
-    </w:p>
-    <w:p>
-      <w:pPr>
-        <w:pStyle w:val="ListParagraph"/>
-        <w:numPr>
-          <w:ilvl w:val="1"/>
-          <w:numId w:val="1"/>
-        </w:numPr>
-        <w:rPr>
-          <w:strike/>
-          <w:color w:val="FFC000"/>
-          <w:highlight w:val="black"/>
-        </w:rPr>
-      </w:pPr>
-      <w:proofErr w:type="spellStart"/>
-      <w:r>
-        <w:rPr>
-          <w:strike/>
-          <w:color w:val="FFC000"/>
-          <w:highlight w:val="black"/>
-        </w:rPr>
-        <w:t>Driplet</w:t>
-      </w:r>
-      <w:proofErr w:type="spellEnd"/>
-      <w:r>
-        <w:rPr>
-          <w:strike/>
-          <w:color w:val="FFC000"/>
-          <w:highlight w:val="black"/>
-        </w:rPr>
-        <w:t xml:space="preserve"> Enemy</w:t>
-      </w:r>
-    </w:p>
-    <w:p>
-      <w:pPr>
-        <w:pStyle w:val="ListParagraph"/>
-        <w:numPr>
-          <w:ilvl w:val="1"/>
-          <w:numId w:val="1"/>
-        </w:numPr>
-        <w:rPr>
-          <w:color w:val="00B0F0"/>
-          <w:highlight w:val="black"/>
-        </w:rPr>
-      </w:pPr>
-      <w:r>
-        <w:rPr>
-          <w:color w:val="00B0F0"/>
-          <w:highlight w:val="black"/>
-        </w:rPr>
-        <w:t>Lily the Lilac</w:t>
-      </w:r>
-    </w:p>
-    <w:p>
-      <w:pPr>
-        <w:pStyle w:val="ListParagraph"/>
-        <w:numPr>
-          <w:ilvl w:val="1"/>
-          <w:numId w:val="1"/>
-        </w:numPr>
-        <w:rPr>
-          <w:color w:val="00B0F0"/>
-          <w:highlight w:val="black"/>
-        </w:rPr>
-      </w:pPr>
-      <w:proofErr w:type="spellStart"/>
-      <w:r>
-        <w:rPr>
-          <w:color w:val="00B0F0"/>
-          <w:highlight w:val="black"/>
-        </w:rPr>
-        <w:t>Sharky</w:t>
-      </w:r>
-      <w:proofErr w:type="spellEnd"/>
-      <w:r>
-        <w:rPr>
-          <w:color w:val="00B0F0"/>
-          <w:highlight w:val="black"/>
-        </w:rPr>
-        <w:t xml:space="preserve"> the Goldfish</w:t>
+          <w:color w:val="FF0000"/>
+          <w:highlight w:val="black"/>
+        </w:rPr>
+        <w:t xml:space="preserve"> leaf slap animation</w:t>
+      </w:r>
+    </w:p>
+    <w:p>
+      <w:pPr>
+        <w:pStyle w:val="ListParagraph"/>
+        <w:numPr>
+          <w:ilvl w:val="0"/>
+          <w:numId w:val="1"/>
+        </w:numPr>
+        <w:rPr>
+          <w:color w:val="FF0000"/>
+          <w:highlight w:val="black"/>
+        </w:rPr>
+      </w:pPr>
+      <w:r>
+        <w:rPr>
+          <w:color w:val="FF0000"/>
+          <w:highlight w:val="black"/>
+        </w:rPr>
+        <w:t>Artifacts</w:t>
+      </w:r>
+    </w:p>
+    <w:p>
+      <w:pPr>
+        <w:pStyle w:val="ListParagraph"/>
+        <w:numPr>
+          <w:ilvl w:val="1"/>
+          <w:numId w:val="1"/>
+        </w:numPr>
+        <w:rPr>
+          <w:color w:val="FF0000"/>
+          <w:highlight w:val="black"/>
+        </w:rPr>
+      </w:pPr>
+      <w:r>
+        <w:rPr>
+          <w:color w:val="FF0000"/>
+          <w:highlight w:val="black"/>
+        </w:rPr>
+        <w:t>Obsidian rock</w:t>
       </w:r>
       <w:bookmarkStart w:id="0" w:name="_GoBack"/>
       <w:bookmarkEnd w:id="0"/>
@@ -648,841 +1462,30 @@
       <w:pPr>
         <w:pStyle w:val="ListParagraph"/>
         <w:numPr>
-          <w:ilvl w:val="0"/>
-          <w:numId w:val="1"/>
-        </w:numPr>
-        <w:rPr>
-          <w:color w:val="FFC000"/>
-          <w:highlight w:val="black"/>
-        </w:rPr>
-      </w:pPr>
-      <w:r>
-        <w:rPr>
-          <w:color w:val="FFC000"/>
-          <w:highlight w:val="black"/>
-        </w:rPr>
-        <w:t>Spaceship</w:t>
-      </w:r>
-    </w:p>
-    <w:p>
-      <w:pPr>
-        <w:pStyle w:val="ListParagraph"/>
-        <w:numPr>
-          <w:ilvl w:val="0"/>
-          <w:numId w:val="1"/>
-        </w:numPr>
-        <w:rPr>
-          <w:color w:val="FF0000"/>
-          <w:highlight w:val="black"/>
-        </w:rPr>
-      </w:pPr>
-      <w:r>
-        <w:rPr>
-          <w:color w:val="FF0000"/>
-          <w:highlight w:val="black"/>
-        </w:rPr>
-        <w:t>Planets</w:t>
-      </w:r>
-    </w:p>
-    <w:p>
-      <w:pPr>
-        <w:pStyle w:val="ListParagraph"/>
-        <w:numPr>
-          <w:ilvl w:val="1"/>
-          <w:numId w:val="1"/>
-        </w:numPr>
-        <w:rPr>
-          <w:strike/>
-          <w:color w:val="FF0000"/>
-          <w:highlight w:val="black"/>
-        </w:rPr>
-      </w:pPr>
-      <w:r>
-        <w:rPr>
-          <w:strike/>
-          <w:color w:val="FF0000"/>
-          <w:highlight w:val="black"/>
-        </w:rPr>
-        <w:t>Space view</w:t>
-      </w:r>
-    </w:p>
-    <w:p>
-      <w:pPr>
-        <w:pStyle w:val="ListParagraph"/>
-        <w:numPr>
-          <w:ilvl w:val="1"/>
-          <w:numId w:val="1"/>
-        </w:numPr>
-        <w:rPr>
-          <w:strike/>
-          <w:color w:val="FF0000"/>
-          <w:highlight w:val="black"/>
-        </w:rPr>
-      </w:pPr>
-      <w:r>
-        <w:rPr>
-          <w:strike/>
-          <w:color w:val="FF0000"/>
-          <w:highlight w:val="black"/>
-        </w:rPr>
-        <w:t>Bomb planet</w:t>
-      </w:r>
-    </w:p>
-    <w:p>
-      <w:pPr>
-        <w:pStyle w:val="ListParagraph"/>
-        <w:numPr>
-          <w:ilvl w:val="2"/>
-          <w:numId w:val="1"/>
-        </w:numPr>
-        <w:rPr>
-          <w:color w:val="FFC000"/>
-          <w:highlight w:val="black"/>
-        </w:rPr>
-      </w:pPr>
-      <w:r>
-        <w:rPr>
-          <w:color w:val="FFC000"/>
-          <w:highlight w:val="black"/>
-        </w:rPr>
-        <w:t>Town</w:t>
-      </w:r>
-    </w:p>
-    <w:p>
-      <w:pPr>
-        <w:pStyle w:val="ListParagraph"/>
-        <w:numPr>
-          <w:ilvl w:val="3"/>
-          <w:numId w:val="1"/>
-        </w:numPr>
-        <w:rPr>
-          <w:color w:val="00B0F0"/>
-          <w:highlight w:val="black"/>
-        </w:rPr>
-      </w:pPr>
-      <w:r>
-        <w:rPr>
-          <w:color w:val="00B0F0"/>
-          <w:highlight w:val="black"/>
-        </w:rPr>
-        <w:t>Houses</w:t>
-      </w:r>
-    </w:p>
-    <w:p>
-      <w:pPr>
-        <w:pStyle w:val="ListParagraph"/>
-        <w:numPr>
-          <w:ilvl w:val="2"/>
-          <w:numId w:val="1"/>
-        </w:numPr>
-        <w:rPr>
-          <w:color w:val="FF0000"/>
-          <w:highlight w:val="black"/>
-        </w:rPr>
-      </w:pPr>
-      <w:r>
-        <w:rPr>
-          <w:color w:val="FF0000"/>
-          <w:highlight w:val="black"/>
-        </w:rPr>
-        <w:t>Temple</w:t>
-      </w:r>
-    </w:p>
-    <w:p>
-      <w:pPr>
-        <w:pStyle w:val="ListParagraph"/>
-        <w:numPr>
-          <w:ilvl w:val="2"/>
-          <w:numId w:val="1"/>
-        </w:numPr>
-        <w:rPr>
-          <w:color w:val="FF0000"/>
-          <w:highlight w:val="black"/>
-        </w:rPr>
-      </w:pPr>
-      <w:r>
-        <w:rPr>
-          <w:color w:val="FF0000"/>
-          <w:highlight w:val="black"/>
-        </w:rPr>
-        <w:t>Volcano</w:t>
-      </w:r>
-    </w:p>
-    <w:p>
-      <w:pPr>
-        <w:pStyle w:val="ListParagraph"/>
-        <w:numPr>
-          <w:ilvl w:val="1"/>
-          <w:numId w:val="1"/>
-        </w:numPr>
-        <w:rPr>
-          <w:strike/>
-          <w:color w:val="FF0000"/>
-          <w:highlight w:val="black"/>
-        </w:rPr>
-      </w:pPr>
-      <w:proofErr w:type="spellStart"/>
-      <w:r>
-        <w:rPr>
-          <w:strike/>
-          <w:color w:val="FF0000"/>
-          <w:highlight w:val="black"/>
-        </w:rPr>
-        <w:t>Florel</w:t>
-      </w:r>
-      <w:proofErr w:type="spellEnd"/>
-      <w:r>
-        <w:rPr>
-          <w:strike/>
-          <w:color w:val="FF0000"/>
-          <w:highlight w:val="black"/>
-        </w:rPr>
-        <w:t xml:space="preserve"> planet</w:t>
-      </w:r>
-    </w:p>
-    <w:p>
-      <w:pPr>
-        <w:pStyle w:val="ListParagraph"/>
-        <w:numPr>
-          <w:ilvl w:val="2"/>
-          <w:numId w:val="1"/>
-        </w:numPr>
-        <w:rPr>
-          <w:color w:val="FFC000"/>
-          <w:highlight w:val="black"/>
-        </w:rPr>
-      </w:pPr>
-      <w:r>
-        <w:rPr>
-          <w:color w:val="FFC000"/>
-          <w:highlight w:val="black"/>
-        </w:rPr>
-        <w:t>Town</w:t>
-      </w:r>
-    </w:p>
-    <w:p>
-      <w:pPr>
-        <w:pStyle w:val="ListParagraph"/>
-        <w:numPr>
-          <w:ilvl w:val="3"/>
-          <w:numId w:val="1"/>
-        </w:numPr>
-        <w:rPr>
-          <w:color w:val="00B0F0"/>
-          <w:highlight w:val="black"/>
-        </w:rPr>
-      </w:pPr>
-      <w:r>
-        <w:rPr>
-          <w:color w:val="00B0F0"/>
-          <w:highlight w:val="black"/>
-        </w:rPr>
-        <w:t>Houses</w:t>
-      </w:r>
-    </w:p>
-    <w:p>
-      <w:pPr>
-        <w:pStyle w:val="ListParagraph"/>
-        <w:numPr>
-          <w:ilvl w:val="2"/>
-          <w:numId w:val="1"/>
-        </w:numPr>
-        <w:rPr>
-          <w:color w:val="FF0000"/>
-          <w:highlight w:val="black"/>
-        </w:rPr>
-      </w:pPr>
-      <w:r>
-        <w:rPr>
-          <w:color w:val="FF0000"/>
-          <w:highlight w:val="black"/>
-        </w:rPr>
-        <w:t>Grassy field (ship landing)</w:t>
-      </w:r>
-    </w:p>
-    <w:p>
-      <w:pPr>
-        <w:pStyle w:val="ListParagraph"/>
-        <w:numPr>
-          <w:ilvl w:val="2"/>
-          <w:numId w:val="1"/>
-        </w:numPr>
-        <w:rPr>
-          <w:color w:val="FF0000"/>
-          <w:highlight w:val="black"/>
-        </w:rPr>
-      </w:pPr>
-      <w:r>
-        <w:rPr>
-          <w:color w:val="FF0000"/>
-          <w:highlight w:val="black"/>
-        </w:rPr>
-        <w:t>Forest</w:t>
-      </w:r>
-    </w:p>
-    <w:p>
-      <w:pPr>
-        <w:pStyle w:val="ListParagraph"/>
-        <w:numPr>
-          <w:ilvl w:val="2"/>
-          <w:numId w:val="1"/>
-        </w:numPr>
-        <w:rPr>
-          <w:color w:val="FF0000"/>
-          <w:highlight w:val="black"/>
-        </w:rPr>
-      </w:pPr>
-      <w:r>
-        <w:rPr>
-          <w:color w:val="FF0000"/>
-          <w:highlight w:val="black"/>
-        </w:rPr>
-        <w:t>Holy clearing</w:t>
-      </w:r>
-    </w:p>
-    <w:p>
-      <w:pPr>
-        <w:pStyle w:val="ListParagraph"/>
-        <w:numPr>
-          <w:ilvl w:val="1"/>
-          <w:numId w:val="1"/>
-        </w:numPr>
-        <w:rPr>
-          <w:strike/>
-          <w:color w:val="FF0000"/>
-          <w:highlight w:val="black"/>
-        </w:rPr>
-      </w:pPr>
-      <w:proofErr w:type="spellStart"/>
-      <w:r>
-        <w:rPr>
-          <w:strike/>
-          <w:color w:val="FF0000"/>
-          <w:highlight w:val="black"/>
-        </w:rPr>
-        <w:t>Driplet</w:t>
-      </w:r>
-      <w:proofErr w:type="spellEnd"/>
-      <w:r>
-        <w:rPr>
-          <w:strike/>
-          <w:color w:val="FF0000"/>
-          <w:highlight w:val="black"/>
-        </w:rPr>
-        <w:t xml:space="preserve"> planet</w:t>
-      </w:r>
-    </w:p>
-    <w:p>
-      <w:pPr>
-        <w:pStyle w:val="ListParagraph"/>
-        <w:numPr>
-          <w:ilvl w:val="2"/>
-          <w:numId w:val="1"/>
-        </w:numPr>
-        <w:rPr>
-          <w:color w:val="FFC000"/>
-          <w:highlight w:val="black"/>
-        </w:rPr>
-      </w:pPr>
-      <w:r>
-        <w:rPr>
-          <w:color w:val="FFC000"/>
-          <w:highlight w:val="black"/>
-        </w:rPr>
-        <w:t>Town</w:t>
-      </w:r>
-    </w:p>
-    <w:p>
-      <w:pPr>
-        <w:pStyle w:val="ListParagraph"/>
-        <w:numPr>
-          <w:ilvl w:val="3"/>
-          <w:numId w:val="1"/>
-        </w:numPr>
-        <w:rPr>
-          <w:color w:val="00B0F0"/>
-          <w:highlight w:val="black"/>
-        </w:rPr>
-      </w:pPr>
-      <w:r>
-        <w:rPr>
-          <w:color w:val="00B0F0"/>
-          <w:highlight w:val="black"/>
-        </w:rPr>
-        <w:t>Houses</w:t>
-      </w:r>
-    </w:p>
-    <w:p>
-      <w:pPr>
-        <w:pStyle w:val="ListParagraph"/>
-        <w:numPr>
-          <w:ilvl w:val="2"/>
-          <w:numId w:val="1"/>
-        </w:numPr>
-        <w:rPr>
-          <w:color w:val="FF0000"/>
-          <w:highlight w:val="black"/>
-        </w:rPr>
-      </w:pPr>
-      <w:r>
-        <w:rPr>
-          <w:color w:val="FF0000"/>
-          <w:highlight w:val="black"/>
-        </w:rPr>
-        <w:t>Beach</w:t>
-      </w:r>
-      <w:r>
-        <w:rPr>
-          <w:color w:val="FF0000"/>
-          <w:highlight w:val="black"/>
-        </w:rPr>
-        <w:t xml:space="preserve"> (ship landing)</w:t>
-      </w:r>
-    </w:p>
-    <w:p>
-      <w:pPr>
-        <w:pStyle w:val="ListParagraph"/>
-        <w:numPr>
-          <w:ilvl w:val="2"/>
-          <w:numId w:val="1"/>
-        </w:numPr>
-        <w:rPr>
-          <w:color w:val="FF0000"/>
-          <w:highlight w:val="black"/>
-        </w:rPr>
-      </w:pPr>
-      <w:r>
-        <w:rPr>
-          <w:color w:val="FF0000"/>
-          <w:highlight w:val="black"/>
-        </w:rPr>
-        <w:t>Ocean</w:t>
-      </w:r>
-    </w:p>
-    <w:p>
-      <w:pPr>
-        <w:pStyle w:val="ListParagraph"/>
-        <w:numPr>
-          <w:ilvl w:val="2"/>
-          <w:numId w:val="1"/>
-        </w:numPr>
-        <w:rPr>
-          <w:color w:val="FF0000"/>
-          <w:highlight w:val="black"/>
-        </w:rPr>
-      </w:pPr>
-      <w:r>
-        <w:rPr>
-          <w:color w:val="FF0000"/>
-          <w:highlight w:val="black"/>
-        </w:rPr>
-        <w:t>Factory</w:t>
-      </w:r>
-    </w:p>
-    <w:p>
-      <w:pPr>
-        <w:pStyle w:val="ListParagraph"/>
-        <w:numPr>
-          <w:ilvl w:val="1"/>
-          <w:numId w:val="1"/>
-        </w:numPr>
-        <w:rPr>
-          <w:color w:val="FFC000"/>
-          <w:highlight w:val="black"/>
-        </w:rPr>
-      </w:pPr>
-      <w:r>
-        <w:rPr>
-          <w:color w:val="FFC000"/>
-          <w:highlight w:val="black"/>
-        </w:rPr>
-        <w:t>Shop</w:t>
-      </w:r>
-    </w:p>
-    <w:p>
-      <w:pPr>
-        <w:pStyle w:val="ListParagraph"/>
-        <w:numPr>
-          <w:ilvl w:val="0"/>
-          <w:numId w:val="1"/>
-        </w:numPr>
-        <w:rPr>
-          <w:color w:val="FF0000"/>
-          <w:highlight w:val="black"/>
-        </w:rPr>
-      </w:pPr>
-      <w:r>
-        <w:rPr>
-          <w:color w:val="FF0000"/>
-          <w:highlight w:val="black"/>
-        </w:rPr>
-        <w:t>Battle effects</w:t>
-      </w:r>
-    </w:p>
-    <w:p>
-      <w:pPr>
-        <w:pStyle w:val="ListParagraph"/>
-        <w:numPr>
-          <w:ilvl w:val="1"/>
-          <w:numId w:val="1"/>
-        </w:numPr>
-        <w:rPr>
-          <w:color w:val="FF0000"/>
-          <w:highlight w:val="black"/>
-        </w:rPr>
-      </w:pPr>
-      <w:r>
-        <w:rPr>
-          <w:color w:val="FF0000"/>
-          <w:highlight w:val="black"/>
-        </w:rPr>
-        <w:t>Explosion</w:t>
-      </w:r>
-    </w:p>
-    <w:p>
-      <w:pPr>
-        <w:pStyle w:val="ListParagraph"/>
-        <w:numPr>
-          <w:ilvl w:val="1"/>
-          <w:numId w:val="1"/>
-        </w:numPr>
-        <w:rPr>
-          <w:strike/>
-          <w:color w:val="FF0000"/>
-          <w:highlight w:val="black"/>
-        </w:rPr>
-      </w:pPr>
-      <w:r>
-        <w:rPr>
-          <w:strike/>
-          <w:color w:val="FF0000"/>
-          <w:highlight w:val="black"/>
-        </w:rPr>
-        <w:t>Guard animation</w:t>
-      </w:r>
-    </w:p>
-    <w:p>
-      <w:pPr>
-        <w:pStyle w:val="ListParagraph"/>
-        <w:numPr>
-          <w:ilvl w:val="1"/>
-          <w:numId w:val="1"/>
-        </w:numPr>
-        <w:rPr>
-          <w:color w:val="FF0000"/>
-          <w:highlight w:val="black"/>
-        </w:rPr>
-      </w:pPr>
-      <w:r>
-        <w:rPr>
-          <w:color w:val="FF0000"/>
-          <w:highlight w:val="black"/>
-        </w:rPr>
-        <w:t>Revive spell</w:t>
-      </w:r>
-    </w:p>
-    <w:p>
-      <w:pPr>
-        <w:pStyle w:val="ListParagraph"/>
-        <w:numPr>
-          <w:ilvl w:val="1"/>
-          <w:numId w:val="1"/>
-        </w:numPr>
-        <w:rPr>
-          <w:strike/>
-          <w:color w:val="FF0000"/>
-          <w:highlight w:val="black"/>
-        </w:rPr>
-      </w:pPr>
-      <w:r>
-        <w:rPr>
-          <w:strike/>
-          <w:color w:val="FF0000"/>
-          <w:highlight w:val="black"/>
-        </w:rPr>
-        <w:t>Fire spell</w:t>
-      </w:r>
-    </w:p>
-    <w:p>
-      <w:pPr>
-        <w:pStyle w:val="ListParagraph"/>
-        <w:numPr>
-          <w:ilvl w:val="1"/>
-          <w:numId w:val="1"/>
-        </w:numPr>
-        <w:rPr>
-          <w:color w:val="00B0F0"/>
-          <w:highlight w:val="black"/>
-        </w:rPr>
-      </w:pPr>
-      <w:r>
-        <w:rPr>
-          <w:color w:val="00B0F0"/>
-          <w:highlight w:val="black"/>
-        </w:rPr>
-        <w:t>Item use</w:t>
-      </w:r>
-    </w:p>
-    <w:p>
-      <w:pPr>
-        <w:pStyle w:val="ListParagraph"/>
-        <w:numPr>
-          <w:ilvl w:val="2"/>
-          <w:numId w:val="1"/>
-        </w:numPr>
-        <w:rPr>
-          <w:color w:val="00B0F0"/>
-          <w:highlight w:val="black"/>
-        </w:rPr>
-      </w:pPr>
-      <w:r>
-        <w:rPr>
-          <w:color w:val="00B0F0"/>
-          <w:highlight w:val="black"/>
-        </w:rPr>
-        <w:t>Potion/Hi-Potion</w:t>
-      </w:r>
-    </w:p>
-    <w:p>
-      <w:pPr>
-        <w:pStyle w:val="ListParagraph"/>
-        <w:numPr>
-          <w:ilvl w:val="2"/>
-          <w:numId w:val="1"/>
-        </w:numPr>
-        <w:rPr>
-          <w:color w:val="00B0F0"/>
-          <w:highlight w:val="black"/>
-        </w:rPr>
-      </w:pPr>
-      <w:r>
-        <w:rPr>
-          <w:color w:val="00B0F0"/>
-          <w:highlight w:val="black"/>
-        </w:rPr>
-        <w:t>Revive</w:t>
-      </w:r>
-    </w:p>
-    <w:p>
-      <w:pPr>
-        <w:pStyle w:val="ListParagraph"/>
-        <w:numPr>
-          <w:ilvl w:val="2"/>
-          <w:numId w:val="1"/>
-        </w:numPr>
-        <w:rPr>
-          <w:color w:val="00B0F0"/>
-          <w:highlight w:val="black"/>
-        </w:rPr>
-      </w:pPr>
-      <w:r>
-        <w:rPr>
-          <w:color w:val="00B0F0"/>
-          <w:highlight w:val="black"/>
-        </w:rPr>
-        <w:t>Ether</w:t>
-      </w:r>
-    </w:p>
-    <w:p>
-      <w:pPr>
-        <w:pStyle w:val="ListParagraph"/>
-        <w:numPr>
-          <w:ilvl w:val="1"/>
-          <w:numId w:val="1"/>
-        </w:numPr>
-        <w:rPr>
-          <w:color w:val="FF0000"/>
-          <w:highlight w:val="black"/>
-        </w:rPr>
-      </w:pPr>
-      <w:r>
-        <w:rPr>
-          <w:color w:val="FF0000"/>
-          <w:highlight w:val="black"/>
-        </w:rPr>
-        <w:t>Enemy attacks</w:t>
-      </w:r>
-    </w:p>
-    <w:p>
-      <w:pPr>
-        <w:pStyle w:val="ListParagraph"/>
-        <w:numPr>
-          <w:ilvl w:val="2"/>
-          <w:numId w:val="1"/>
-        </w:numPr>
-        <w:rPr>
-          <w:strike/>
-          <w:color w:val="FF0000"/>
-          <w:highlight w:val="black"/>
-        </w:rPr>
-      </w:pPr>
-      <w:proofErr w:type="spellStart"/>
-      <w:r>
-        <w:rPr>
-          <w:strike/>
-          <w:color w:val="FF0000"/>
-          <w:highlight w:val="black"/>
-        </w:rPr>
-        <w:t>Driplet</w:t>
-      </w:r>
-      <w:proofErr w:type="spellEnd"/>
-      <w:r>
-        <w:rPr>
-          <w:strike/>
-          <w:color w:val="FF0000"/>
-          <w:highlight w:val="black"/>
-        </w:rPr>
-        <w:t xml:space="preserve"> spit</w:t>
-      </w:r>
-    </w:p>
-    <w:p>
-      <w:pPr>
-        <w:pStyle w:val="ListParagraph"/>
-        <w:numPr>
-          <w:ilvl w:val="2"/>
-          <w:numId w:val="1"/>
-        </w:numPr>
-        <w:rPr>
-          <w:color w:val="FF0000"/>
-          <w:highlight w:val="black"/>
-        </w:rPr>
-      </w:pPr>
-      <w:proofErr w:type="spellStart"/>
-      <w:r>
-        <w:rPr>
-          <w:color w:val="FF0000"/>
-          <w:highlight w:val="black"/>
-        </w:rPr>
-        <w:t>Driplet</w:t>
-      </w:r>
-      <w:proofErr w:type="spellEnd"/>
-      <w:r>
-        <w:rPr>
-          <w:color w:val="FF0000"/>
-          <w:highlight w:val="black"/>
-        </w:rPr>
-        <w:t xml:space="preserve"> body slam animation</w:t>
-      </w:r>
-    </w:p>
-    <w:p>
-      <w:pPr>
-        <w:pStyle w:val="ListParagraph"/>
-        <w:numPr>
-          <w:ilvl w:val="2"/>
-          <w:numId w:val="1"/>
-        </w:numPr>
-        <w:rPr>
-          <w:strike/>
-          <w:color w:val="FF0000"/>
-          <w:highlight w:val="black"/>
-        </w:rPr>
-      </w:pPr>
-      <w:proofErr w:type="spellStart"/>
-      <w:r>
-        <w:rPr>
-          <w:strike/>
-          <w:color w:val="FF0000"/>
-          <w:highlight w:val="black"/>
-        </w:rPr>
-        <w:t>Florel</w:t>
-      </w:r>
-      <w:proofErr w:type="spellEnd"/>
-      <w:r>
-        <w:rPr>
-          <w:strike/>
-          <w:color w:val="FF0000"/>
-          <w:highlight w:val="black"/>
-        </w:rPr>
-        <w:t xml:space="preserve"> thorn toss</w:t>
-      </w:r>
-    </w:p>
-    <w:p>
-      <w:pPr>
-        <w:pStyle w:val="ListParagraph"/>
-        <w:numPr>
-          <w:ilvl w:val="2"/>
-          <w:numId w:val="1"/>
-        </w:numPr>
-        <w:rPr>
-          <w:color w:val="FF0000"/>
-          <w:highlight w:val="black"/>
-        </w:rPr>
-      </w:pPr>
-      <w:proofErr w:type="spellStart"/>
-      <w:r>
-        <w:rPr>
-          <w:color w:val="FF0000"/>
-          <w:highlight w:val="black"/>
-        </w:rPr>
-        <w:t>Florel</w:t>
-      </w:r>
-      <w:proofErr w:type="spellEnd"/>
-      <w:r>
-        <w:rPr>
-          <w:color w:val="FF0000"/>
-          <w:highlight w:val="black"/>
-        </w:rPr>
-        <w:t xml:space="preserve"> leaf slap animation</w:t>
-      </w:r>
-    </w:p>
-    <w:p>
-      <w:pPr>
-        <w:pStyle w:val="ListParagraph"/>
-        <w:numPr>
-          <w:ilvl w:val="0"/>
-          <w:numId w:val="1"/>
-        </w:numPr>
-        <w:rPr>
-          <w:color w:val="FF0000"/>
-          <w:highlight w:val="black"/>
-        </w:rPr>
-      </w:pPr>
-      <w:r>
-        <w:rPr>
-          <w:color w:val="FF0000"/>
-          <w:highlight w:val="black"/>
-        </w:rPr>
-        <w:t>Artifacts</w:t>
-      </w:r>
-    </w:p>
-    <w:p>
-      <w:pPr>
-        <w:pStyle w:val="ListParagraph"/>
-        <w:numPr>
-          <w:ilvl w:val="1"/>
-          <w:numId w:val="1"/>
-        </w:numPr>
-        <w:rPr>
-          <w:color w:val="FF0000"/>
-          <w:highlight w:val="black"/>
-        </w:rPr>
-      </w:pPr>
-      <w:r>
-        <w:rPr>
-          <w:color w:val="FF0000"/>
-          <w:highlight w:val="black"/>
-        </w:rPr>
-        <w:t>Obsidian rock</w:t>
-      </w:r>
-    </w:p>
-    <w:p>
-      <w:pPr>
-        <w:pStyle w:val="ListParagraph"/>
-        <w:numPr>
-          <w:ilvl w:val="1"/>
-          <w:numId w:val="1"/>
-        </w:numPr>
-        <w:rPr>
-          <w:color w:val="FF0000"/>
-          <w:highlight w:val="black"/>
-        </w:rPr>
-      </w:pPr>
-      <w:r>
-        <w:rPr>
-          <w:color w:val="FF0000"/>
-          <w:highlight w:val="black"/>
-        </w:rPr>
-        <w:t>Catfish gummies</w:t>
+          <w:ilvl w:val="1"/>
+          <w:numId w:val="1"/>
+        </w:numPr>
+        <w:rPr>
+          <w:strike/>
+          <w:color w:val="FF0000"/>
+          <w:highlight w:val="black"/>
+        </w:rPr>
+      </w:pPr>
+      <w:r>
+        <w:rPr>
+          <w:strike/>
+          <w:color w:val="FF0000"/>
+          <w:highlight w:val="black"/>
+        </w:rPr>
+        <w:t>F</w:t>
+      </w:r>
+      <w:r>
+        <w:rPr>
+          <w:strike/>
+          <w:color w:val="FF0000"/>
+          <w:highlight w:val="black"/>
+        </w:rPr>
+        <w:t>ish gummy</w:t>
       </w:r>
     </w:p>
     <w:p>
@@ -4238,7 +4241,7 @@
 </file>
 
 <file path=customXml/itemProps1.xml><?xml version="1.0" encoding="utf-8"?>
-<ds:datastoreItem xmlns:ds="http://schemas.openxmlformats.org/officeDocument/2006/customXml" ds:itemID="{0C6E1AE8-1602-4AF5-BBAF-E81DE4DD1F8A}">
+<ds:datastoreItem xmlns:ds="http://schemas.openxmlformats.org/officeDocument/2006/customXml" ds:itemID="{CA12D625-28C0-4579-8DA1-2C1FE54E8188}">
   <ds:schemaRefs>
     <ds:schemaRef ds:uri="http://schemas.openxmlformats.org/officeDocument/2006/bibliography"/>
   </ds:schemaRefs>

</xml_diff>